<commit_message>
Add lesson notes from GitHub lessons
</commit_message>
<xml_diff>
--- a/lesson_notes.docx
+++ b/lesson_notes.docx
@@ -138,23 +138,7 @@
           <w:rFonts w:ascii="Arial" w:hAnsi="Arial"/>
           <w:color w:val="4BACC6" w:themeColor="accent5"/>
         </w:rPr>
-        <w:t>cd [</w:t>
-      </w:r>
-      <w:proofErr w:type="spellStart"/>
-      <w:r>
-        <w:rPr>
-          <w:rFonts w:ascii="Arial" w:hAnsi="Arial"/>
-          <w:color w:val="4BACC6" w:themeColor="accent5"/>
-        </w:rPr>
-        <w:t>FolderName</w:t>
-      </w:r>
-      <w:proofErr w:type="spellEnd"/>
-      <w:r>
-        <w:rPr>
-          <w:rFonts w:ascii="Arial" w:hAnsi="Arial"/>
-          <w:color w:val="4BACC6" w:themeColor="accent5"/>
-        </w:rPr>
-        <w:t>]</w:t>
+        <w:t>cd [FolderName]</w:t>
       </w:r>
     </w:p>
     <w:p>
@@ -237,21 +221,7 @@
         <w:rPr>
           <w:rFonts w:ascii="Arial" w:hAnsi="Arial"/>
         </w:rPr>
-        <w:t xml:space="preserve">-/+ </w:t>
-      </w:r>
-      <w:proofErr w:type="gramStart"/>
-      <w:r>
-        <w:rPr>
-          <w:rFonts w:ascii="Arial" w:hAnsi="Arial"/>
-        </w:rPr>
-        <w:t>signs</w:t>
-      </w:r>
-      <w:proofErr w:type="gramEnd"/>
-      <w:r>
-        <w:rPr>
-          <w:rFonts w:ascii="Arial" w:hAnsi="Arial"/>
-        </w:rPr>
-        <w:t xml:space="preserve"> refer to lines that were added or removed.</w:t>
+        <w:t>-/+ signs refer to lines that were added or removed.</w:t>
       </w:r>
     </w:p>
     <w:p>
@@ -337,21 +307,7 @@
         <w:rPr>
           <w:rFonts w:ascii="Arial" w:hAnsi="Arial"/>
         </w:rPr>
-        <w:t xml:space="preserve">ubmits a 'commit </w:t>
-      </w:r>
-      <w:proofErr w:type="gramStart"/>
-      <w:r>
-        <w:rPr>
-          <w:rFonts w:ascii="Arial" w:hAnsi="Arial"/>
-        </w:rPr>
-        <w:t>message' which</w:t>
-      </w:r>
-      <w:proofErr w:type="gramEnd"/>
-      <w:r>
-        <w:rPr>
-          <w:rFonts w:ascii="Arial" w:hAnsi="Arial"/>
-        </w:rPr>
-        <w:t xml:space="preserve"> </w:t>
+        <w:t xml:space="preserve">ubmits a 'commit message' which </w:t>
       </w:r>
       <w:r>
         <w:rPr>
@@ -403,19 +359,11 @@
           <w:rFonts w:ascii="Arial" w:hAnsi="Arial"/>
         </w:rPr>
       </w:pPr>
-      <w:proofErr w:type="gramStart"/>
-      <w:r>
-        <w:rPr>
-          <w:rFonts w:ascii="Arial" w:hAnsi="Arial"/>
-        </w:rPr>
-        <w:t>a</w:t>
-      </w:r>
-      <w:proofErr w:type="gramEnd"/>
-      <w:r>
-        <w:rPr>
-          <w:rFonts w:ascii="Arial" w:hAnsi="Arial"/>
-        </w:rPr>
-        <w:t xml:space="preserve"> unique ID (serial #)</w:t>
+      <w:r>
+        <w:rPr>
+          <w:rFonts w:ascii="Arial" w:hAnsi="Arial"/>
+        </w:rPr>
+        <w:t>a unique ID (serial #)</w:t>
       </w:r>
     </w:p>
     <w:p>
@@ -429,19 +377,11 @@
           <w:rFonts w:ascii="Arial" w:hAnsi="Arial"/>
         </w:rPr>
       </w:pPr>
-      <w:proofErr w:type="gramStart"/>
-      <w:r>
-        <w:rPr>
-          <w:rFonts w:ascii="Arial" w:hAnsi="Arial"/>
-        </w:rPr>
-        <w:t>author</w:t>
-      </w:r>
-      <w:proofErr w:type="gramEnd"/>
-      <w:r>
-        <w:rPr>
-          <w:rFonts w:ascii="Arial" w:hAnsi="Arial"/>
-        </w:rPr>
-        <w:t xml:space="preserve"> name</w:t>
+      <w:r>
+        <w:rPr>
+          <w:rFonts w:ascii="Arial" w:hAnsi="Arial"/>
+        </w:rPr>
+        <w:t>author name</w:t>
       </w:r>
     </w:p>
     <w:p>
@@ -455,14 +395,12 @@
           <w:rFonts w:ascii="Arial" w:hAnsi="Arial"/>
         </w:rPr>
       </w:pPr>
-      <w:proofErr w:type="gramStart"/>
       <w:r>
         <w:rPr>
           <w:rFonts w:ascii="Arial" w:hAnsi="Arial"/>
         </w:rPr>
         <w:t>date</w:t>
       </w:r>
-      <w:proofErr w:type="gramEnd"/>
     </w:p>
     <w:p>
       <w:pPr>
@@ -475,14 +413,12 @@
           <w:rFonts w:ascii="Arial" w:hAnsi="Arial"/>
         </w:rPr>
       </w:pPr>
-      <w:proofErr w:type="gramStart"/>
       <w:r>
         <w:rPr>
           <w:rFonts w:ascii="Arial" w:hAnsi="Arial"/>
         </w:rPr>
         <w:t>message</w:t>
       </w:r>
-      <w:proofErr w:type="gramEnd"/>
     </w:p>
     <w:p>
       <w:pPr>
@@ -540,21 +476,7 @@
         <w:rPr>
           <w:rFonts w:ascii="Arial" w:hAnsi="Arial"/>
         </w:rPr>
-        <w:t>Rule of thumb: make one commit per logical change (</w:t>
-      </w:r>
-      <w:proofErr w:type="spellStart"/>
-      <w:r>
-        <w:rPr>
-          <w:rFonts w:ascii="Arial" w:hAnsi="Arial"/>
-        </w:rPr>
-        <w:t>ie</w:t>
-      </w:r>
-      <w:proofErr w:type="spellEnd"/>
-      <w:r>
-        <w:rPr>
-          <w:rFonts w:ascii="Arial" w:hAnsi="Arial"/>
-        </w:rPr>
-        <w:t>. purpose)</w:t>
+        <w:t>Rule of thumb: make one commit per logical change (ie. purpose)</w:t>
       </w:r>
       <w:r>
         <w:rPr>
@@ -616,19 +538,11 @@
           <w:rFonts w:ascii="Arial" w:hAnsi="Arial"/>
         </w:rPr>
       </w:pPr>
-      <w:proofErr w:type="gramStart"/>
-      <w:r>
-        <w:rPr>
-          <w:rFonts w:ascii="Arial" w:hAnsi="Arial"/>
-        </w:rPr>
-        <w:t>This is useful if two files reference or are</w:t>
-      </w:r>
-      <w:proofErr w:type="gramEnd"/>
-      <w:r>
-        <w:rPr>
-          <w:rFonts w:ascii="Arial" w:hAnsi="Arial"/>
-        </w:rPr>
-        <w:t xml:space="preserve"> related to each other.</w:t>
+      <w:r>
+        <w:rPr>
+          <w:rFonts w:ascii="Arial" w:hAnsi="Arial"/>
+        </w:rPr>
+        <w:t>This is useful if two files reference or are related to each other.</w:t>
       </w:r>
       <w:r>
         <w:rPr>
@@ -969,23 +883,7 @@
           <w:rFonts w:ascii="Arial" w:hAnsi="Arial"/>
           <w:color w:val="4BACC6" w:themeColor="accent5"/>
         </w:rPr>
-        <w:t>git clone [</w:t>
-      </w:r>
-      <w:proofErr w:type="spellStart"/>
-      <w:r>
-        <w:rPr>
-          <w:rFonts w:ascii="Arial" w:hAnsi="Arial"/>
-          <w:color w:val="4BACC6" w:themeColor="accent5"/>
-        </w:rPr>
-        <w:t>url</w:t>
-      </w:r>
-      <w:proofErr w:type="spellEnd"/>
-      <w:r>
-        <w:rPr>
-          <w:rFonts w:ascii="Arial" w:hAnsi="Arial"/>
-          <w:color w:val="4BACC6" w:themeColor="accent5"/>
-        </w:rPr>
-        <w:t>]</w:t>
+        <w:t>git clone [url]</w:t>
       </w:r>
       <w:r>
         <w:rPr>
@@ -1100,17 +998,8 @@
           <w:rFonts w:ascii="Arial" w:hAnsi="Arial"/>
           <w:color w:val="4BACC6" w:themeColor="accent5"/>
         </w:rPr>
-        <w:t xml:space="preserve">git </w:t>
-      </w:r>
-      <w:proofErr w:type="spellStart"/>
-      <w:r>
-        <w:rPr>
-          <w:rFonts w:ascii="Arial" w:hAnsi="Arial"/>
-          <w:color w:val="4BACC6" w:themeColor="accent5"/>
-        </w:rPr>
-        <w:t>init</w:t>
-      </w:r>
-      <w:proofErr w:type="spellEnd"/>
+        <w:t>git init</w:t>
+      </w:r>
       <w:r>
         <w:rPr>
           <w:rFonts w:ascii="Arial" w:hAnsi="Arial"/>
@@ -1215,21 +1104,7 @@
         <w:rPr>
           <w:rFonts w:ascii="Arial" w:hAnsi="Arial"/>
         </w:rPr>
-        <w:t>Write a commit message – remember to do this as a command (</w:t>
-      </w:r>
-      <w:proofErr w:type="spellStart"/>
-      <w:r>
-        <w:rPr>
-          <w:rFonts w:ascii="Arial" w:hAnsi="Arial"/>
-        </w:rPr>
-        <w:t>ie</w:t>
-      </w:r>
-      <w:proofErr w:type="spellEnd"/>
-      <w:r>
-        <w:rPr>
-          <w:rFonts w:ascii="Arial" w:hAnsi="Arial"/>
-        </w:rPr>
-        <w:t>. Use ‘Add’ instead of ‘Added’.</w:t>
+        <w:t>Write a commit message – remember to do this as a command (ie. Use ‘Add’ instead of ‘Added’.</w:t>
       </w:r>
     </w:p>
     <w:p>
@@ -1408,7 +1283,6 @@
                 <w:color w:val="4BACC6" w:themeColor="accent5"/>
               </w:rPr>
             </w:pPr>
-            <w:proofErr w:type="gramStart"/>
             <w:r>
               <w:rPr>
                 <w:rFonts w:ascii="Arial" w:hAnsi="Arial"/>
@@ -1420,77 +1294,60 @@
                 <w:rFonts w:ascii="Arial" w:hAnsi="Arial"/>
                 <w:color w:val="4BACC6" w:themeColor="accent5"/>
               </w:rPr>
-              <w:t>git</w:t>
-            </w:r>
-            <w:proofErr w:type="gramEnd"/>
+              <w:t>git add [file name]</w:t>
+            </w:r>
             <w:r>
               <w:rPr>
                 <w:rFonts w:ascii="Arial" w:hAnsi="Arial"/>
                 <w:color w:val="4BACC6" w:themeColor="accent5"/>
               </w:rPr>
-              <w:t xml:space="preserve"> add [file name]</w:t>
+              <w:t xml:space="preserve"> </w:t>
+            </w:r>
+            <w:r>
+              <w:rPr>
+                <w:rFonts w:ascii="Arial" w:hAnsi="Arial"/>
+              </w:rPr>
+              <w:t>)</w:t>
+            </w:r>
+          </w:p>
+          <w:p>
+            <w:pPr>
+              <w:rPr>
+                <w:rFonts w:ascii="Arial" w:hAnsi="Arial"/>
+              </w:rPr>
+            </w:pPr>
+          </w:p>
+          <w:p>
+            <w:pPr>
+              <w:rPr>
+                <w:rFonts w:ascii="Arial" w:hAnsi="Arial"/>
+              </w:rPr>
+            </w:pPr>
+            <w:r>
+              <w:rPr>
+                <w:rFonts w:ascii="Arial" w:hAnsi="Arial"/>
+              </w:rPr>
+              <w:t>Once you’ve added all the files you want to include in your commit, you can commit to the repository</w:t>
+            </w:r>
+          </w:p>
+          <w:p>
+            <w:pPr>
+              <w:rPr>
+                <w:rFonts w:ascii="Arial" w:hAnsi="Arial"/>
+              </w:rPr>
+            </w:pPr>
+            <w:r>
+              <w:rPr>
+                <w:rFonts w:ascii="Arial" w:hAnsi="Arial"/>
+              </w:rPr>
+              <w:t xml:space="preserve">( </w:t>
             </w:r>
             <w:r>
               <w:rPr>
                 <w:rFonts w:ascii="Arial" w:hAnsi="Arial"/>
                 <w:color w:val="4BACC6" w:themeColor="accent5"/>
               </w:rPr>
-              <w:t xml:space="preserve"> </w:t>
-            </w:r>
-            <w:r>
-              <w:rPr>
-                <w:rFonts w:ascii="Arial" w:hAnsi="Arial"/>
-              </w:rPr>
-              <w:t>)</w:t>
-            </w:r>
-          </w:p>
-          <w:p>
-            <w:pPr>
-              <w:rPr>
-                <w:rFonts w:ascii="Arial" w:hAnsi="Arial"/>
-              </w:rPr>
-            </w:pPr>
-          </w:p>
-          <w:p>
-            <w:pPr>
-              <w:rPr>
-                <w:rFonts w:ascii="Arial" w:hAnsi="Arial"/>
-              </w:rPr>
-            </w:pPr>
-            <w:r>
-              <w:rPr>
-                <w:rFonts w:ascii="Arial" w:hAnsi="Arial"/>
-              </w:rPr>
-              <w:t>Once you’ve added all the files you want to include in your commit, you can commit to the repository</w:t>
-            </w:r>
-          </w:p>
-          <w:p>
-            <w:pPr>
-              <w:rPr>
-                <w:rFonts w:ascii="Arial" w:hAnsi="Arial"/>
-              </w:rPr>
-            </w:pPr>
-            <w:proofErr w:type="gramStart"/>
-            <w:r>
-              <w:rPr>
-                <w:rFonts w:ascii="Arial" w:hAnsi="Arial"/>
-              </w:rPr>
-              <w:t xml:space="preserve">( </w:t>
-            </w:r>
-            <w:r>
-              <w:rPr>
-                <w:rFonts w:ascii="Arial" w:hAnsi="Arial"/>
-                <w:color w:val="4BACC6" w:themeColor="accent5"/>
-              </w:rPr>
-              <w:t>git</w:t>
-            </w:r>
-            <w:proofErr w:type="gramEnd"/>
-            <w:r>
-              <w:rPr>
-                <w:rFonts w:ascii="Arial" w:hAnsi="Arial"/>
-                <w:color w:val="4BACC6" w:themeColor="accent5"/>
-              </w:rPr>
-              <w:t xml:space="preserve"> commit</w:t>
+              <w:t>git commit</w:t>
             </w:r>
             <w:r>
               <w:rPr>
@@ -1537,21 +1394,7 @@
         <w:rPr>
           <w:rFonts w:ascii="Arial" w:hAnsi="Arial"/>
         </w:rPr>
-        <w:t xml:space="preserve">You can check what changes you have made to a file (before </w:t>
-      </w:r>
-      <w:proofErr w:type="spellStart"/>
-      <w:r>
-        <w:rPr>
-          <w:rFonts w:ascii="Arial" w:hAnsi="Arial"/>
-        </w:rPr>
-        <w:t>commiting</w:t>
-      </w:r>
-      <w:proofErr w:type="spellEnd"/>
-      <w:r>
-        <w:rPr>
-          <w:rFonts w:ascii="Arial" w:hAnsi="Arial"/>
-        </w:rPr>
-        <w:t xml:space="preserve"> them) by</w:t>
+        <w:t>You can check what changes you have made to a file (before commiting them) by</w:t>
       </w:r>
       <w:r>
         <w:rPr>
@@ -1877,21 +1720,12 @@
                 <w:rFonts w:ascii="Arial" w:hAnsi="Arial"/>
               </w:rPr>
             </w:pPr>
-            <w:proofErr w:type="gramStart"/>
             <w:r>
               <w:rPr>
                 <w:rFonts w:ascii="Arial" w:hAnsi="Arial"/>
                 <w:color w:val="4BACC6" w:themeColor="accent5"/>
               </w:rPr>
-              <w:t>git</w:t>
-            </w:r>
-            <w:proofErr w:type="gramEnd"/>
-            <w:r>
-              <w:rPr>
-                <w:rFonts w:ascii="Arial" w:hAnsi="Arial"/>
-                <w:color w:val="4BACC6" w:themeColor="accent5"/>
-              </w:rPr>
-              <w:t xml:space="preserve"> diff</w:t>
+              <w:t>git diff</w:t>
             </w:r>
             <w:r>
               <w:rPr>
@@ -2241,21 +2075,12 @@
                 <w:rFonts w:ascii="Arial" w:hAnsi="Arial"/>
               </w:rPr>
             </w:pPr>
-            <w:proofErr w:type="gramStart"/>
             <w:r>
               <w:rPr>
                 <w:rFonts w:ascii="Arial" w:hAnsi="Arial"/>
                 <w:color w:val="4BACC6" w:themeColor="accent5"/>
               </w:rPr>
-              <w:t>git</w:t>
-            </w:r>
-            <w:proofErr w:type="gramEnd"/>
-            <w:r>
-              <w:rPr>
-                <w:rFonts w:ascii="Arial" w:hAnsi="Arial"/>
-                <w:color w:val="4BACC6" w:themeColor="accent5"/>
-              </w:rPr>
-              <w:t xml:space="preserve"> </w:t>
+              <w:t xml:space="preserve">git </w:t>
             </w:r>
             <w:r>
               <w:rPr>
@@ -2311,23 +2136,7 @@
           <w:rFonts w:ascii="Arial" w:hAnsi="Arial"/>
           <w:b/>
         </w:rPr>
-        <w:t xml:space="preserve">Be </w:t>
-      </w:r>
-      <w:proofErr w:type="gramStart"/>
-      <w:r>
-        <w:rPr>
-          <w:rFonts w:ascii="Arial" w:hAnsi="Arial"/>
-          <w:b/>
-        </w:rPr>
-        <w:t>careful</w:t>
-      </w:r>
-      <w:proofErr w:type="gramEnd"/>
-      <w:r>
-        <w:rPr>
-          <w:rFonts w:ascii="Arial" w:hAnsi="Arial"/>
-          <w:b/>
-        </w:rPr>
-        <w:t xml:space="preserve"> as this is irreversible. </w:t>
+        <w:t xml:space="preserve">Be careful as this is irreversible. </w:t>
       </w:r>
       <w:r>
         <w:rPr>
@@ -2782,21 +2591,7 @@
         <w:rPr>
           <w:rFonts w:ascii="Arial" w:hAnsi="Arial"/>
         </w:rPr>
-        <w:t xml:space="preserve"> O    </w:t>
-      </w:r>
-      <w:proofErr w:type="spellStart"/>
-      <w:r>
-        <w:rPr>
-          <w:rFonts w:ascii="Arial" w:hAnsi="Arial"/>
-        </w:rPr>
-        <w:t>O</w:t>
-      </w:r>
-      <w:proofErr w:type="spellEnd"/>
-      <w:r>
-        <w:rPr>
-          <w:rFonts w:ascii="Arial" w:hAnsi="Arial"/>
-        </w:rPr>
-        <w:t xml:space="preserve"> </w:t>
+        <w:t xml:space="preserve"> O    O </w:t>
       </w:r>
       <w:r>
         <w:rPr>
@@ -2821,35 +2616,7 @@
         <w:rPr>
           <w:rFonts w:ascii="Arial" w:hAnsi="Arial"/>
         </w:rPr>
-        <w:t>(</w:t>
-      </w:r>
-      <w:proofErr w:type="gramStart"/>
-      <w:r>
-        <w:rPr>
-          <w:rFonts w:ascii="Arial" w:hAnsi="Arial"/>
-        </w:rPr>
-        <w:t>master</w:t>
-      </w:r>
-      <w:proofErr w:type="gramEnd"/>
-      <w:r>
-        <w:rPr>
-          <w:rFonts w:ascii="Arial" w:hAnsi="Arial"/>
-        </w:rPr>
-        <w:t xml:space="preserve"> branch)   (</w:t>
-      </w:r>
-      <w:proofErr w:type="gramStart"/>
-      <w:r>
-        <w:rPr>
-          <w:rFonts w:ascii="Arial" w:hAnsi="Arial"/>
-        </w:rPr>
-        <w:t>experimental</w:t>
-      </w:r>
-      <w:proofErr w:type="gramEnd"/>
-      <w:r>
-        <w:rPr>
-          <w:rFonts w:ascii="Arial" w:hAnsi="Arial"/>
-        </w:rPr>
-        <w:t xml:space="preserve"> branch)</w:t>
+        <w:t>(master branch)   (experimental branch)</w:t>
       </w:r>
     </w:p>
     <w:p>
@@ -2903,8 +2670,6 @@
         </w:rPr>
         <w:t>git branch</w:t>
       </w:r>
-      <w:bookmarkStart w:id="0" w:name="_GoBack"/>
-      <w:bookmarkEnd w:id="0"/>
     </w:p>
     <w:p>
       <w:pPr>
@@ -2972,17 +2737,2047 @@
     </w:p>
     <w:p>
       <w:pPr>
-        <w:rPr>
-          <w:rFonts w:ascii="Arial" w:hAnsi="Arial"/>
-        </w:rPr>
-      </w:pPr>
-    </w:p>
-    <w:p>
-      <w:pPr>
-        <w:rPr>
-          <w:rFonts w:ascii="Arial" w:hAnsi="Arial"/>
-        </w:rPr>
-      </w:pPr>
+        <w:pStyle w:val="ListParagraph"/>
+        <w:numPr>
+          <w:ilvl w:val="0"/>
+          <w:numId w:val="5"/>
+        </w:numPr>
+        <w:rPr>
+          <w:rFonts w:ascii="Arial" w:hAnsi="Arial"/>
+        </w:rPr>
+      </w:pPr>
+      <w:r>
+        <w:rPr>
+          <w:rFonts w:ascii="Arial" w:hAnsi="Arial"/>
+        </w:rPr>
+        <w:t xml:space="preserve">To visualise branches &gt; </w:t>
+      </w:r>
+      <w:r>
+        <w:rPr>
+          <w:rFonts w:ascii="Arial" w:hAnsi="Arial"/>
+          <w:color w:val="4BACC6" w:themeColor="accent5"/>
+        </w:rPr>
+        <w:t>git log --graph --online</w:t>
+      </w:r>
+    </w:p>
+    <w:p>
+      <w:pPr>
+        <w:pStyle w:val="ListParagraph"/>
+        <w:numPr>
+          <w:ilvl w:val="0"/>
+          <w:numId w:val="5"/>
+        </w:numPr>
+        <w:rPr>
+          <w:rFonts w:ascii="Arial" w:hAnsi="Arial"/>
+        </w:rPr>
+      </w:pPr>
+      <w:r>
+        <w:rPr>
+          <w:rFonts w:ascii="Arial" w:hAnsi="Arial"/>
+        </w:rPr>
+        <w:t>To delete branch name (when no longer needed) &gt;</w:t>
+      </w:r>
+      <w:r>
+        <w:rPr>
+          <w:rFonts w:ascii="Arial" w:hAnsi="Arial"/>
+          <w:color w:val="4BACC6" w:themeColor="accent5"/>
+        </w:rPr>
+        <w:t xml:space="preserve"> git branch -d [branch name].</w:t>
+      </w:r>
+    </w:p>
+    <w:p>
+      <w:pPr>
+        <w:ind w:left="360"/>
+        <w:rPr>
+          <w:rFonts w:ascii="Arial" w:hAnsi="Arial"/>
+        </w:rPr>
+      </w:pPr>
+    </w:p>
+    <w:p>
+      <w:pPr>
+        <w:rPr>
+          <w:rFonts w:ascii="Arial" w:hAnsi="Arial"/>
+          <w:color w:val="4BACC6" w:themeColor="accent5"/>
+        </w:rPr>
+      </w:pPr>
+      <w:r>
+        <w:rPr>
+          <w:rFonts w:ascii="Arial" w:hAnsi="Arial"/>
+        </w:rPr>
+        <w:t xml:space="preserve">To merge separate branches and include all changes to both branches (for example, if you want to merge X branch into master branch), use </w:t>
+      </w:r>
+      <w:r>
+        <w:rPr>
+          <w:rFonts w:ascii="Arial" w:hAnsi="Arial"/>
+          <w:color w:val="4BACC6" w:themeColor="accent5"/>
+        </w:rPr>
+        <w:t>git merge [branch name1] [branch name 2]</w:t>
+      </w:r>
+      <w:r>
+        <w:rPr>
+          <w:rFonts w:ascii="Arial" w:hAnsi="Arial"/>
+          <w:color w:val="4BACC6" w:themeColor="accent5"/>
+        </w:rPr>
+        <w:t>.</w:t>
+      </w:r>
+    </w:p>
+    <w:p>
+      <w:pPr>
+        <w:rPr>
+          <w:rFonts w:ascii="Arial" w:hAnsi="Arial"/>
+        </w:rPr>
+      </w:pPr>
+    </w:p>
+    <w:p>
+      <w:pPr>
+        <w:rPr>
+          <w:rFonts w:ascii="Arial" w:hAnsi="Arial"/>
+        </w:rPr>
+      </w:pPr>
+      <w:r>
+        <w:rPr>
+          <w:rFonts w:ascii="Arial" w:hAnsi="Arial"/>
+        </w:rPr>
+        <w:t xml:space="preserve">Note that when you are merging, you may have conflicts. This will happen when the same line has been changed in different ways. Git </w:t>
+      </w:r>
+      <w:r>
+        <w:rPr>
+          <w:rFonts w:ascii="Arial" w:hAnsi="Arial"/>
+        </w:rPr>
+        <w:t>won't know which version to keep, so you will have to look at the changes made, decide how they should ultimately be merged and manually make changes to the file to combine the two changes.</w:t>
+      </w:r>
+    </w:p>
+    <w:p>
+      <w:pPr>
+        <w:pStyle w:val="Heading1"/>
+      </w:pPr>
+      <w:r>
+        <w:t>GitHub</w:t>
+      </w:r>
+      <w:r>
+        <w:t xml:space="preserve"> &amp; Remotes</w:t>
+      </w:r>
+    </w:p>
+    <w:p/>
+    <w:p>
+      <w:pPr>
+        <w:rPr>
+          <w:rFonts w:ascii="Arial" w:hAnsi="Arial"/>
+        </w:rPr>
+      </w:pPr>
+      <w:r>
+        <w:rPr>
+          <w:rFonts w:ascii="Arial" w:hAnsi="Arial"/>
+        </w:rPr>
+        <w:t>GitHub makes it easy to share entire git repositories with other people, and for people to collaborate on a project.</w:t>
+      </w:r>
+    </w:p>
+    <w:p>
+      <w:pPr>
+        <w:rPr>
+          <w:rFonts w:ascii="Arial" w:hAnsi="Arial"/>
+        </w:rPr>
+      </w:pPr>
+    </w:p>
+    <w:p>
+      <w:pPr>
+        <w:rPr>
+          <w:rFonts w:ascii="Arial" w:hAnsi="Arial"/>
+        </w:rPr>
+      </w:pPr>
+      <w:r>
+        <w:rPr>
+          <w:rFonts w:ascii="Arial" w:hAnsi="Arial"/>
+        </w:rPr>
+        <w:t>When you create a copy of your local repository in GitHub (which hosts repositories in the cloud), you will need to decide when to sync your local repository to the remote verion (that is, just like with commits, the syncing is not automatic).</w:t>
+      </w:r>
+    </w:p>
+    <w:p>
+      <w:pPr>
+        <w:rPr>
+          <w:rFonts w:ascii="Arial" w:hAnsi="Arial"/>
+        </w:rPr>
+      </w:pPr>
+    </w:p>
+    <w:p>
+      <w:pPr>
+        <w:rPr>
+          <w:rFonts w:ascii="Arial" w:hAnsi="Arial"/>
+        </w:rPr>
+      </w:pPr>
+      <w:r>
+        <w:rPr>
+          <w:rFonts w:ascii="Arial" w:hAnsi="Arial"/>
+        </w:rPr>
+        <w:t>A remote repository in GitHub is also referred to as a "Remote". Unlike your local repository, the "remote" does not have a working director and staging area - it only keeps the history of commits and branches.</w:t>
+      </w:r>
+    </w:p>
+    <w:p>
+      <w:pPr>
+        <w:rPr>
+          <w:rFonts w:ascii="Arial" w:hAnsi="Arial"/>
+        </w:rPr>
+      </w:pPr>
+    </w:p>
+    <w:p>
+      <w:pPr>
+        <w:rPr>
+          <w:rFonts w:ascii="Arial" w:hAnsi="Arial"/>
+        </w:rPr>
+      </w:pPr>
+      <w:r>
+        <w:rPr>
+          <w:rFonts w:ascii="Arial" w:hAnsi="Arial"/>
+        </w:rPr>
+        <w:t>To send (push) and receive (pull) commits, you will have to specify the branch. When you push or pull commits, Git will only push new commits (that is, it won't re-send old commits that are already in the repository).</w:t>
+      </w:r>
+    </w:p>
+    <w:p>
+      <w:pPr>
+        <w:rPr>
+          <w:rFonts w:ascii="Arial" w:hAnsi="Arial"/>
+        </w:rPr>
+      </w:pPr>
+    </w:p>
+    <w:p>
+      <w:pPr>
+        <w:rPr>
+          <w:rFonts w:ascii="Arial" w:hAnsi="Arial"/>
+          <w:color w:val="4BACC6" w:themeColor="accent5"/>
+        </w:rPr>
+      </w:pPr>
+      <w:r>
+        <w:rPr>
+          <w:rFonts w:ascii="Arial" w:hAnsi="Arial"/>
+        </w:rPr>
+        <w:t xml:space="preserve">To create a remote, first go to GitHub and create the repository there, then add the remote using </w:t>
+      </w:r>
+      <w:r>
+        <w:rPr>
+          <w:rFonts w:ascii="Arial" w:hAnsi="Arial"/>
+          <w:color w:val="4BACC6" w:themeColor="accent5"/>
+        </w:rPr>
+        <w:t>git remote add [Name] [URL]</w:t>
+      </w:r>
+      <w:r>
+        <w:rPr>
+          <w:rFonts w:ascii="Arial" w:hAnsi="Arial"/>
+          <w:color w:val="4BACC6" w:themeColor="accent5"/>
+        </w:rPr>
+        <w:t xml:space="preserve">. </w:t>
+      </w:r>
+      <w:r>
+        <w:rPr>
+          <w:rFonts w:ascii="Arial" w:hAnsi="Arial"/>
+        </w:rPr>
+        <w:t>I</w:t>
+      </w:r>
+      <w:r>
+        <w:rPr>
+          <w:rFonts w:ascii="Arial" w:hAnsi="Arial"/>
+        </w:rPr>
+        <w:t>f there is only one remote, the standard name is 'Origin</w:t>
+      </w:r>
+      <w:r>
+        <w:rPr>
+          <w:rFonts w:ascii="Arial" w:hAnsi="Arial"/>
+        </w:rPr>
+        <w:t xml:space="preserve">'. </w:t>
+      </w:r>
+      <w:r>
+        <w:rPr>
+          <w:rFonts w:ascii="Arial" w:hAnsi="Arial"/>
+        </w:rPr>
+        <w:t>The URL is taken from the repository you created on GitHub</w:t>
+      </w:r>
+    </w:p>
+    <w:p>
+      <w:pPr>
+        <w:rPr>
+          <w:rFonts w:ascii="Arial" w:hAnsi="Arial"/>
+        </w:rPr>
+      </w:pPr>
+    </w:p>
+    <w:p>
+      <w:pPr>
+        <w:pStyle w:val="ListParagraph"/>
+        <w:numPr>
+          <w:ilvl w:val="0"/>
+          <w:numId w:val="8"/>
+        </w:numPr>
+        <w:rPr>
+          <w:rFonts w:ascii="Arial" w:hAnsi="Arial"/>
+        </w:rPr>
+      </w:pPr>
+      <w:r>
+        <w:rPr>
+          <w:rFonts w:ascii="Arial" w:hAnsi="Arial"/>
+        </w:rPr>
+        <w:t xml:space="preserve">To see a list of all your remotes set up and their URLs, use </w:t>
+      </w:r>
+      <w:r>
+        <w:rPr>
+          <w:rFonts w:ascii="Arial" w:hAnsi="Arial"/>
+          <w:color w:val="4BACC6" w:themeColor="accent5"/>
+        </w:rPr>
+        <w:t>git remote -v</w:t>
+      </w:r>
+    </w:p>
+    <w:p>
+      <w:pPr>
+        <w:pStyle w:val="ListParagraph"/>
+        <w:numPr>
+          <w:ilvl w:val="0"/>
+          <w:numId w:val="8"/>
+        </w:numPr>
+        <w:rPr>
+          <w:rFonts w:ascii="Arial" w:hAnsi="Arial"/>
+        </w:rPr>
+      </w:pPr>
+      <w:r>
+        <w:rPr>
+          <w:rFonts w:ascii="Arial" w:hAnsi="Arial"/>
+        </w:rPr>
+        <w:t>Send changes in your local repository to the remote -</w:t>
+      </w:r>
+      <w:r>
+        <w:rPr>
+          <w:rFonts w:ascii="Arial" w:hAnsi="Arial"/>
+          <w:color w:val="4BACC6" w:themeColor="accent5"/>
+        </w:rPr>
+        <w:t xml:space="preserve"> git push [remote name] [branch name]</w:t>
+      </w:r>
+    </w:p>
+    <w:p>
+      <w:pPr>
+        <w:rPr>
+          <w:rFonts w:ascii="Arial" w:hAnsi="Arial"/>
+        </w:rPr>
+      </w:pPr>
+    </w:p>
+    <w:p>
+      <w:pPr>
+        <w:rPr>
+          <w:rFonts w:ascii="Arial" w:hAnsi="Arial"/>
+        </w:rPr>
+      </w:pPr>
+      <w:r>
+        <w:rPr>
+          <w:rFonts w:ascii="Arial" w:hAnsi="Arial"/>
+        </w:rPr>
+        <w:t>You (or someone else) can edit files directly on GitHub, or you/someone can also push changes from a different computer, so that your GitHub remote ends up with more recent commits that aren't in your local drive.</w:t>
+      </w:r>
+    </w:p>
+    <w:p>
+      <w:pPr>
+        <w:rPr>
+          <w:rFonts w:ascii="Arial" w:hAnsi="Arial"/>
+        </w:rPr>
+      </w:pPr>
+    </w:p>
+    <w:p>
+      <w:pPr>
+        <w:rPr>
+          <w:rFonts w:ascii="Arial" w:hAnsi="Arial"/>
+          <w:color w:val="4BACC6" w:themeColor="accent5"/>
+        </w:rPr>
+      </w:pPr>
+      <w:r>
+        <w:rPr>
+          <w:rFonts w:ascii="Arial" w:hAnsi="Arial"/>
+        </w:rPr>
+        <w:t xml:space="preserve">To sync your local with the remote Github version, you need to PULL the remote branch into your local repository, using </w:t>
+      </w:r>
+      <w:r>
+        <w:rPr>
+          <w:rFonts w:ascii="Arial" w:hAnsi="Arial"/>
+          <w:color w:val="4BACC6" w:themeColor="accent5"/>
+        </w:rPr>
+        <w:t>git pull [remote name] [branch name]</w:t>
+      </w:r>
+      <w:r>
+        <w:rPr>
+          <w:rFonts w:ascii="Arial" w:hAnsi="Arial"/>
+        </w:rPr>
+        <w:t xml:space="preserve"> - usually this would be </w:t>
+      </w:r>
+      <w:r>
+        <w:rPr>
+          <w:rFonts w:ascii="Arial" w:hAnsi="Arial"/>
+          <w:color w:val="4BACC6" w:themeColor="accent5"/>
+        </w:rPr>
+        <w:t>git pull origin master</w:t>
+      </w:r>
+      <w:r>
+        <w:rPr>
+          <w:rFonts w:ascii="Arial" w:hAnsi="Arial"/>
+          <w:color w:val="4BACC6" w:themeColor="accent5"/>
+        </w:rPr>
+        <w:t>.</w:t>
+      </w:r>
+    </w:p>
+    <w:p>
+      <w:pPr>
+        <w:rPr>
+          <w:rFonts w:ascii="Arial" w:hAnsi="Arial"/>
+          <w:color w:val="4BACC6" w:themeColor="accent5"/>
+        </w:rPr>
+      </w:pPr>
+    </w:p>
+    <w:p>
+      <w:pPr>
+        <w:rPr>
+          <w:rFonts w:ascii="Arial" w:hAnsi="Arial"/>
+        </w:rPr>
+      </w:pPr>
+      <w:r>
+        <w:rPr>
+          <w:rFonts w:ascii="Arial" w:hAnsi="Arial"/>
+        </w:rPr>
+        <w:t>If there is a project on GitHub that you like and want to copy and make changes to, then you can make a copy of it to your GitHub and then clone it to your computer. This is called '</w:t>
+      </w:r>
+      <w:r>
+        <w:rPr>
+          <w:rFonts w:ascii="Arial" w:hAnsi="Arial"/>
+          <w:color w:val="4BACC6" w:themeColor="accent5"/>
+        </w:rPr>
+        <w:t>forking</w:t>
+      </w:r>
+      <w:r>
+        <w:rPr>
+          <w:rFonts w:ascii="Arial" w:hAnsi="Arial"/>
+        </w:rPr>
+        <w:t xml:space="preserve">' (that is, cloning within GitHub). A fork is a clone that GitHub keeps track of. This means your repository will always be linked to the original. </w:t>
+      </w:r>
+    </w:p>
+    <w:p>
+      <w:pPr>
+        <w:rPr>
+          <w:rFonts w:ascii="Arial" w:hAnsi="Arial"/>
+        </w:rPr>
+      </w:pPr>
+    </w:p>
+    <w:p>
+      <w:pPr>
+        <w:rPr>
+          <w:rFonts w:ascii="Arial" w:hAnsi="Arial"/>
+        </w:rPr>
+      </w:pPr>
+      <w:r>
+        <w:rPr>
+          <w:rFonts w:ascii="Arial" w:hAnsi="Arial"/>
+          <w:color w:val="4BACC6" w:themeColor="accent5"/>
+        </w:rPr>
+        <w:t>Git pull</w:t>
+      </w:r>
+      <w:r>
+        <w:rPr>
+          <w:rFonts w:ascii="Arial" w:hAnsi="Arial"/>
+        </w:rPr>
+        <w:t xml:space="preserve"> is a combination of </w:t>
+      </w:r>
+      <w:r>
+        <w:rPr>
+          <w:rFonts w:ascii="Arial" w:hAnsi="Arial"/>
+          <w:color w:val="4BACC6" w:themeColor="accent5"/>
+        </w:rPr>
+        <w:t>git fetch</w:t>
+      </w:r>
+      <w:r>
+        <w:rPr>
+          <w:rFonts w:ascii="Arial" w:hAnsi="Arial"/>
+        </w:rPr>
+        <w:t xml:space="preserve"> (which takes changes from the remote and creates a new branch on local drives) and </w:t>
+      </w:r>
+      <w:r>
+        <w:rPr>
+          <w:rFonts w:ascii="Arial" w:hAnsi="Arial"/>
+          <w:color w:val="4BACC6" w:themeColor="accent5"/>
+        </w:rPr>
+        <w:t>git merge</w:t>
+      </w:r>
+      <w:r>
+        <w:rPr>
+          <w:rFonts w:ascii="Arial" w:hAnsi="Arial"/>
+        </w:rPr>
+        <w:t xml:space="preserve"> (which then merges the new branch together with the master branch on the local repository.</w:t>
+      </w:r>
+    </w:p>
+    <w:p>
+      <w:pPr>
+        <w:rPr>
+          <w:rFonts w:ascii="Arial" w:hAnsi="Arial"/>
+        </w:rPr>
+      </w:pPr>
+    </w:p>
+    <w:p>
+      <w:pPr>
+        <w:rPr>
+          <w:rFonts w:ascii="Arial" w:hAnsi="Arial"/>
+        </w:rPr>
+      </w:pPr>
+      <w:r>
+        <w:rPr>
+          <w:rFonts w:ascii="Arial" w:hAnsi="Arial"/>
+        </w:rPr>
+        <w:t>The local repository also keeps track of where on the branch the remote repository is at:</w:t>
+      </w:r>
+    </w:p>
+    <w:p>
+      <w:pPr>
+        <w:rPr>
+          <w:rFonts w:ascii="Arial" w:hAnsi="Arial"/>
+        </w:rPr>
+      </w:pPr>
+    </w:p>
+    <w:p>
+      <w:pPr>
+        <w:rPr>
+          <w:rFonts w:ascii="Arial" w:hAnsi="Arial"/>
+        </w:rPr>
+      </w:pPr>
+    </w:p>
+    <w:tbl>
+      <w:tblPr>
+        <w:tblStyle w:val="TableGrid"/>
+        <w:tblW w:w="0" w:type="auto"/>
+        <w:tblLook w:val="04A0" w:firstRow="1" w:lastRow="0" w:firstColumn="1" w:lastColumn="0" w:noHBand="0" w:noVBand="1"/>
+      </w:tblPr>
+      <w:tblGrid>
+        <w:gridCol w:w="4258"/>
+        <w:gridCol w:w="4258"/>
+      </w:tblGrid>
+      <w:tr>
+        <w:tc>
+          <w:tcPr>
+            <w:tcW w:w="4258" w:type="dxa"/>
+          </w:tcPr>
+          <w:p>
+            <w:pPr>
+              <w:rPr>
+                <w:rFonts w:ascii="Arial" w:hAnsi="Arial"/>
+                <w:b/>
+              </w:rPr>
+            </w:pPr>
+            <w:r>
+              <w:rPr>
+                <w:rFonts w:ascii="Arial" w:hAnsi="Arial"/>
+                <w:b/>
+              </w:rPr>
+              <w:t>Local</w:t>
+            </w:r>
+          </w:p>
+        </w:tc>
+        <w:tc>
+          <w:tcPr>
+            <w:tcW w:w="4258" w:type="dxa"/>
+          </w:tcPr>
+          <w:p>
+            <w:pPr>
+              <w:rPr>
+                <w:rFonts w:ascii="Arial" w:hAnsi="Arial"/>
+                <w:b/>
+              </w:rPr>
+            </w:pPr>
+            <w:r>
+              <w:rPr>
+                <w:rFonts w:ascii="Arial" w:hAnsi="Arial"/>
+                <w:b/>
+              </w:rPr>
+              <w:t>GitHub (Remote)</w:t>
+            </w:r>
+          </w:p>
+        </w:tc>
+      </w:tr>
+      <w:tr>
+        <w:tc>
+          <w:tcPr>
+            <w:tcW w:w="4258" w:type="dxa"/>
+          </w:tcPr>
+          <w:p>
+            <w:pPr>
+              <w:rPr>
+                <w:rFonts w:ascii="Arial" w:hAnsi="Arial"/>
+              </w:rPr>
+            </w:pPr>
+            <w:r>
+              <w:rPr>
+                <w:rFonts w:ascii="Arial" w:hAnsi="Arial"/>
+              </w:rPr>
+              <w:t xml:space="preserve">O </w:t>
+            </w:r>
+            <w:r>
+              <w:rPr>
+                <w:rFonts w:ascii="Arial" w:hAnsi="Arial"/>
+              </w:rPr>
+              <w:sym w:font="Wingdings" w:char="F0E0"/>
+            </w:r>
+            <w:r>
+              <w:rPr>
+                <w:rFonts w:ascii="Arial" w:hAnsi="Arial"/>
+              </w:rPr>
+              <w:t xml:space="preserve"> A origin/master</w:t>
+            </w:r>
+          </w:p>
+          <w:p>
+            <w:pPr>
+              <w:rPr>
+                <w:rFonts w:ascii="Arial" w:hAnsi="Arial"/>
+              </w:rPr>
+            </w:pPr>
+            <w:r>
+              <w:rPr>
+                <w:rFonts w:ascii="Arial" w:hAnsi="Arial"/>
+              </w:rPr>
+              <w:t xml:space="preserve"> |</w:t>
+            </w:r>
+          </w:p>
+          <w:p>
+            <w:pPr>
+              <w:rPr>
+                <w:rFonts w:ascii="Arial" w:hAnsi="Arial"/>
+              </w:rPr>
+            </w:pPr>
+            <w:r>
+              <w:rPr>
+                <w:rFonts w:ascii="Arial" w:hAnsi="Arial"/>
+              </w:rPr>
+              <w:t xml:space="preserve">O </w:t>
+            </w:r>
+            <w:r>
+              <w:rPr>
+                <w:rFonts w:ascii="Arial" w:hAnsi="Arial"/>
+              </w:rPr>
+              <w:sym w:font="Wingdings" w:char="F0E0"/>
+            </w:r>
+            <w:r>
+              <w:rPr>
+                <w:rFonts w:ascii="Arial" w:hAnsi="Arial"/>
+              </w:rPr>
+              <w:t xml:space="preserve"> B</w:t>
+            </w:r>
+          </w:p>
+          <w:p>
+            <w:pPr>
+              <w:rPr>
+                <w:rFonts w:ascii="Arial" w:hAnsi="Arial"/>
+              </w:rPr>
+            </w:pPr>
+            <w:r>
+              <w:rPr>
+                <w:rFonts w:ascii="Arial" w:hAnsi="Arial"/>
+              </w:rPr>
+              <w:t xml:space="preserve"> | </w:t>
+            </w:r>
+          </w:p>
+          <w:p>
+            <w:pPr>
+              <w:rPr>
+                <w:rFonts w:ascii="Arial" w:hAnsi="Arial"/>
+                <w:b/>
+              </w:rPr>
+            </w:pPr>
+            <w:r>
+              <w:rPr>
+                <w:rFonts w:ascii="Arial" w:hAnsi="Arial"/>
+              </w:rPr>
+              <w:t xml:space="preserve">O </w:t>
+            </w:r>
+            <w:r>
+              <w:rPr>
+                <w:rFonts w:ascii="Arial" w:hAnsi="Arial"/>
+              </w:rPr>
+              <w:sym w:font="Wingdings" w:char="F0E0"/>
+            </w:r>
+            <w:r>
+              <w:rPr>
+                <w:rFonts w:ascii="Arial" w:hAnsi="Arial"/>
+              </w:rPr>
+              <w:t xml:space="preserve"> C (current master)</w:t>
+            </w:r>
+          </w:p>
+        </w:tc>
+        <w:tc>
+          <w:tcPr>
+            <w:tcW w:w="4258" w:type="dxa"/>
+          </w:tcPr>
+          <w:p>
+            <w:pPr>
+              <w:rPr>
+                <w:rFonts w:ascii="Arial" w:hAnsi="Arial"/>
+                <w:b/>
+              </w:rPr>
+            </w:pPr>
+            <w:r>
+              <w:rPr>
+                <w:rFonts w:ascii="Arial" w:hAnsi="Arial"/>
+              </w:rPr>
+              <w:t xml:space="preserve">O </w:t>
+            </w:r>
+            <w:r>
+              <w:rPr>
+                <w:rFonts w:ascii="Arial" w:hAnsi="Arial"/>
+              </w:rPr>
+              <w:sym w:font="Wingdings" w:char="F0E0"/>
+            </w:r>
+            <w:r>
+              <w:rPr>
+                <w:rFonts w:ascii="Arial" w:hAnsi="Arial"/>
+              </w:rPr>
+              <w:t xml:space="preserve"> A master</w:t>
+            </w:r>
+          </w:p>
+        </w:tc>
+      </w:tr>
+    </w:tbl>
+    <w:p>
+      <w:pPr>
+        <w:rPr>
+          <w:rFonts w:ascii="Arial" w:hAnsi="Arial"/>
+        </w:rPr>
+      </w:pPr>
+    </w:p>
+    <w:p>
+      <w:pPr>
+        <w:rPr>
+          <w:rFonts w:ascii="Arial" w:hAnsi="Arial"/>
+        </w:rPr>
+      </w:pPr>
+      <w:r>
+        <w:rPr>
+          <w:rFonts w:ascii="Arial" w:hAnsi="Arial"/>
+        </w:rPr>
+        <w:t>'origin/master' above reflects where the remote branch is at compared to the local branch. In the example above, commit B is made on the local repository, so that the branch master is now at point B. However, the position of 'origin/master' tells us that commit B has not yet been pushed to the remote. Thus, the local branch is "ahead of origin/master ".</w:t>
+      </w:r>
+    </w:p>
+    <w:p>
+      <w:pPr>
+        <w:rPr>
+          <w:rFonts w:ascii="Arial" w:hAnsi="Arial"/>
+        </w:rPr>
+      </w:pPr>
+    </w:p>
+    <w:p>
+      <w:pPr>
+        <w:rPr>
+          <w:rFonts w:ascii="Arial" w:hAnsi="Arial"/>
+        </w:rPr>
+      </w:pPr>
+      <w:r>
+        <w:rPr>
+          <w:rFonts w:ascii="Arial" w:hAnsi="Arial"/>
+        </w:rPr>
+        <w:t xml:space="preserve">Running </w:t>
+      </w:r>
+      <w:r>
+        <w:rPr>
+          <w:rFonts w:ascii="Arial" w:hAnsi="Arial"/>
+          <w:color w:val="4BACC6" w:themeColor="accent5"/>
+        </w:rPr>
+        <w:t>git fetch</w:t>
+      </w:r>
+      <w:r>
+        <w:rPr>
+          <w:rFonts w:ascii="Arial" w:hAnsi="Arial"/>
+        </w:rPr>
+        <w:t xml:space="preserve"> will update the local copy of the remote branch (that is, bring in any new commits that are in the remote but not in the local repository) without affecting the local master branch -- it does this by creating a new branch on your remote with any new commits from the remote:</w:t>
+      </w:r>
+    </w:p>
+    <w:p>
+      <w:pPr>
+        <w:rPr>
+          <w:rFonts w:ascii="Arial" w:hAnsi="Arial"/>
+        </w:rPr>
+      </w:pPr>
+    </w:p>
+    <w:tbl>
+      <w:tblPr>
+        <w:tblStyle w:val="TableGrid"/>
+        <w:tblW w:w="0" w:type="auto"/>
+        <w:tblLook w:val="04A0" w:firstRow="1" w:lastRow="0" w:firstColumn="1" w:lastColumn="0" w:noHBand="0" w:noVBand="1"/>
+      </w:tblPr>
+      <w:tblGrid>
+        <w:gridCol w:w="4258"/>
+        <w:gridCol w:w="4258"/>
+      </w:tblGrid>
+      <w:tr>
+        <w:tc>
+          <w:tcPr>
+            <w:tcW w:w="4258" w:type="dxa"/>
+          </w:tcPr>
+          <w:p>
+            <w:pPr>
+              <w:rPr>
+                <w:rFonts w:ascii="Arial" w:hAnsi="Arial"/>
+                <w:b/>
+              </w:rPr>
+            </w:pPr>
+            <w:r>
+              <w:rPr>
+                <w:rFonts w:ascii="Arial" w:hAnsi="Arial"/>
+                <w:b/>
+              </w:rPr>
+              <w:t>Local</w:t>
+            </w:r>
+          </w:p>
+        </w:tc>
+        <w:tc>
+          <w:tcPr>
+            <w:tcW w:w="4258" w:type="dxa"/>
+          </w:tcPr>
+          <w:p>
+            <w:pPr>
+              <w:rPr>
+                <w:rFonts w:ascii="Arial" w:hAnsi="Arial"/>
+                <w:b/>
+              </w:rPr>
+            </w:pPr>
+            <w:r>
+              <w:rPr>
+                <w:rFonts w:ascii="Arial" w:hAnsi="Arial"/>
+                <w:b/>
+              </w:rPr>
+              <w:t>GitHub (Remote)</w:t>
+            </w:r>
+          </w:p>
+        </w:tc>
+      </w:tr>
+      <w:tr>
+        <w:tc>
+          <w:tcPr>
+            <w:tcW w:w="4258" w:type="dxa"/>
+          </w:tcPr>
+          <w:p>
+            <w:pPr>
+              <w:rPr>
+                <w:rFonts w:ascii="Arial" w:hAnsi="Arial"/>
+              </w:rPr>
+            </w:pPr>
+            <w:r>
+              <w:rPr>
+                <w:rFonts w:ascii="Arial" w:hAnsi="Arial"/>
+              </w:rPr>
+              <w:t xml:space="preserve">O </w:t>
+            </w:r>
+            <w:r>
+              <w:rPr>
+                <w:rFonts w:ascii="Arial" w:hAnsi="Arial"/>
+              </w:rPr>
+              <w:sym w:font="Wingdings" w:char="F0E0"/>
+            </w:r>
+            <w:r>
+              <w:rPr>
+                <w:rFonts w:ascii="Arial" w:hAnsi="Arial"/>
+              </w:rPr>
+              <w:t xml:space="preserve"> A </w:t>
+            </w:r>
+          </w:p>
+          <w:p>
+            <w:pPr>
+              <w:rPr>
+                <w:rFonts w:ascii="Arial" w:hAnsi="Arial"/>
+              </w:rPr>
+            </w:pPr>
+            <w:r>
+              <w:rPr>
+                <w:rFonts w:ascii="Arial" w:hAnsi="Arial"/>
+              </w:rPr>
+              <w:t xml:space="preserve"> |</w:t>
+            </w:r>
+          </w:p>
+          <w:p>
+            <w:pPr>
+              <w:rPr>
+                <w:rFonts w:ascii="Arial" w:hAnsi="Arial"/>
+              </w:rPr>
+            </w:pPr>
+            <w:r>
+              <w:rPr>
+                <w:rFonts w:ascii="Arial" w:hAnsi="Arial"/>
+              </w:rPr>
+              <w:t xml:space="preserve">O </w:t>
+            </w:r>
+            <w:r>
+              <w:rPr>
+                <w:rFonts w:ascii="Arial" w:hAnsi="Arial"/>
+              </w:rPr>
+              <w:sym w:font="Wingdings" w:char="F0E0"/>
+            </w:r>
+            <w:r>
+              <w:rPr>
+                <w:rFonts w:ascii="Arial" w:hAnsi="Arial"/>
+              </w:rPr>
+              <w:t xml:space="preserve"> B origin/master</w:t>
+            </w:r>
+          </w:p>
+          <w:p>
+            <w:pPr>
+              <w:rPr>
+                <w:rFonts w:ascii="Arial" w:hAnsi="Arial"/>
+              </w:rPr>
+            </w:pPr>
+            <w:r>
+              <w:rPr>
+                <w:rFonts w:ascii="Arial" w:hAnsi="Arial"/>
+              </w:rPr>
+              <w:t xml:space="preserve"> | </w:t>
+            </w:r>
+          </w:p>
+          <w:p>
+            <w:pPr>
+              <w:rPr>
+                <w:rFonts w:ascii="Arial" w:hAnsi="Arial"/>
+                <w:b/>
+              </w:rPr>
+            </w:pPr>
+            <w:r>
+              <w:rPr>
+                <w:rFonts w:ascii="Arial" w:hAnsi="Arial"/>
+              </w:rPr>
+              <w:t xml:space="preserve">O </w:t>
+            </w:r>
+            <w:r>
+              <w:rPr>
+                <w:rFonts w:ascii="Arial" w:hAnsi="Arial"/>
+              </w:rPr>
+              <w:sym w:font="Wingdings" w:char="F0E0"/>
+            </w:r>
+            <w:r>
+              <w:rPr>
+                <w:rFonts w:ascii="Arial" w:hAnsi="Arial"/>
+              </w:rPr>
+              <w:t xml:space="preserve"> C (new commit) master </w:t>
+            </w:r>
+          </w:p>
+        </w:tc>
+        <w:tc>
+          <w:tcPr>
+            <w:tcW w:w="4258" w:type="dxa"/>
+          </w:tcPr>
+          <w:p>
+            <w:pPr>
+              <w:rPr>
+                <w:rFonts w:ascii="Arial" w:hAnsi="Arial"/>
+              </w:rPr>
+            </w:pPr>
+            <w:r>
+              <w:rPr>
+                <w:rFonts w:ascii="Arial" w:hAnsi="Arial"/>
+              </w:rPr>
+              <w:t xml:space="preserve">O </w:t>
+            </w:r>
+            <w:r>
+              <w:rPr>
+                <w:rFonts w:ascii="Arial" w:hAnsi="Arial"/>
+              </w:rPr>
+              <w:sym w:font="Wingdings" w:char="F0E0"/>
+            </w:r>
+            <w:r>
+              <w:rPr>
+                <w:rFonts w:ascii="Arial" w:hAnsi="Arial"/>
+              </w:rPr>
+              <w:t xml:space="preserve"> A </w:t>
+            </w:r>
+          </w:p>
+          <w:p>
+            <w:pPr>
+              <w:rPr>
+                <w:rFonts w:ascii="Arial" w:hAnsi="Arial"/>
+              </w:rPr>
+            </w:pPr>
+            <w:r>
+              <w:rPr>
+                <w:rFonts w:ascii="Arial" w:hAnsi="Arial"/>
+              </w:rPr>
+              <w:t xml:space="preserve"> |</w:t>
+            </w:r>
+          </w:p>
+          <w:p>
+            <w:pPr>
+              <w:rPr>
+                <w:rFonts w:ascii="Arial" w:hAnsi="Arial"/>
+              </w:rPr>
+            </w:pPr>
+            <w:r>
+              <w:rPr>
+                <w:rFonts w:ascii="Arial" w:hAnsi="Arial"/>
+              </w:rPr>
+              <w:t xml:space="preserve">O </w:t>
+            </w:r>
+            <w:r>
+              <w:rPr>
+                <w:rFonts w:ascii="Arial" w:hAnsi="Arial"/>
+              </w:rPr>
+              <w:sym w:font="Wingdings" w:char="F0E0"/>
+            </w:r>
+            <w:r>
+              <w:rPr>
+                <w:rFonts w:ascii="Arial" w:hAnsi="Arial"/>
+              </w:rPr>
+              <w:t xml:space="preserve"> B </w:t>
+            </w:r>
+          </w:p>
+          <w:p>
+            <w:pPr>
+              <w:rPr>
+                <w:rFonts w:ascii="Arial" w:hAnsi="Arial"/>
+              </w:rPr>
+            </w:pPr>
+            <w:r>
+              <w:rPr>
+                <w:rFonts w:ascii="Arial" w:hAnsi="Arial"/>
+              </w:rPr>
+              <w:t xml:space="preserve"> | </w:t>
+            </w:r>
+          </w:p>
+          <w:p>
+            <w:pPr>
+              <w:rPr>
+                <w:rFonts w:ascii="Arial" w:hAnsi="Arial"/>
+                <w:b/>
+              </w:rPr>
+            </w:pPr>
+            <w:r>
+              <w:rPr>
+                <w:rFonts w:ascii="Arial" w:hAnsi="Arial"/>
+              </w:rPr>
+              <w:t xml:space="preserve">O </w:t>
+            </w:r>
+            <w:r>
+              <w:rPr>
+                <w:rFonts w:ascii="Arial" w:hAnsi="Arial"/>
+              </w:rPr>
+              <w:sym w:font="Wingdings" w:char="F0E0"/>
+            </w:r>
+            <w:r>
+              <w:rPr>
+                <w:rFonts w:ascii="Arial" w:hAnsi="Arial"/>
+              </w:rPr>
+              <w:t xml:space="preserve"> D (new commit) master</w:t>
+            </w:r>
+          </w:p>
+        </w:tc>
+      </w:tr>
+    </w:tbl>
+    <w:p>
+      <w:pPr>
+        <w:rPr>
+          <w:rFonts w:ascii="Arial" w:hAnsi="Arial"/>
+        </w:rPr>
+      </w:pPr>
+    </w:p>
+    <w:p>
+      <w:pPr>
+        <w:rPr>
+          <w:rFonts w:ascii="Arial" w:hAnsi="Arial"/>
+        </w:rPr>
+      </w:pPr>
+      <w:r>
+        <w:rPr>
+          <w:rFonts w:ascii="Arial" w:hAnsi="Arial"/>
+        </w:rPr>
+        <w:t>Above, origin/master on the local tells us that the last commit that has been pushed to the Remote was B, and that commit C is not yet in the remote. That is, up to commit B, the local and remote are sync'd. We can see then that there is commit C in the local that needs to be pushed, but also that there is commit D in the remote that has not been pulled into the local.</w:t>
+      </w:r>
+    </w:p>
+    <w:p>
+      <w:pPr>
+        <w:rPr>
+          <w:rFonts w:ascii="Arial" w:hAnsi="Arial"/>
+        </w:rPr>
+      </w:pPr>
+    </w:p>
+    <w:p>
+      <w:pPr>
+        <w:rPr>
+          <w:rFonts w:ascii="Arial" w:hAnsi="Arial"/>
+        </w:rPr>
+      </w:pPr>
+      <w:r>
+        <w:rPr>
+          <w:rFonts w:ascii="Arial" w:hAnsi="Arial"/>
+        </w:rPr>
+        <w:t xml:space="preserve">Running </w:t>
+      </w:r>
+      <w:r>
+        <w:rPr>
+          <w:rFonts w:ascii="Arial" w:hAnsi="Arial"/>
+          <w:color w:val="4BACC6" w:themeColor="accent5"/>
+        </w:rPr>
+        <w:t>git fetch</w:t>
+      </w:r>
+      <w:r>
+        <w:rPr>
+          <w:rFonts w:ascii="Arial" w:hAnsi="Arial"/>
+        </w:rPr>
+        <w:t xml:space="preserve"> would create a new branch on the local repository which brings in the commits in the remote that are not already in the local (that is, commit D</w:t>
+      </w:r>
+      <w:r>
+        <w:rPr>
+          <w:rFonts w:ascii="Arial" w:hAnsi="Arial"/>
+        </w:rPr>
+        <w:t xml:space="preserve">) </w:t>
+      </w:r>
+      <w:r>
+        <w:rPr>
+          <w:rFonts w:ascii="Arial" w:hAnsi="Arial"/>
+        </w:rPr>
+        <w:t xml:space="preserve">without affecting the master branch. </w:t>
+      </w:r>
+    </w:p>
+    <w:p>
+      <w:pPr>
+        <w:rPr>
+          <w:rFonts w:ascii="Arial" w:hAnsi="Arial"/>
+        </w:rPr>
+      </w:pPr>
+    </w:p>
+    <w:tbl>
+      <w:tblPr>
+        <w:tblStyle w:val="TableGrid"/>
+        <w:tblW w:w="0" w:type="auto"/>
+        <w:tblLook w:val="04A0" w:firstRow="1" w:lastRow="0" w:firstColumn="1" w:lastColumn="0" w:noHBand="0" w:noVBand="1"/>
+      </w:tblPr>
+      <w:tblGrid>
+        <w:gridCol w:w="4258"/>
+        <w:gridCol w:w="4258"/>
+      </w:tblGrid>
+      <w:tr>
+        <w:tc>
+          <w:tcPr>
+            <w:tcW w:w="4258" w:type="dxa"/>
+          </w:tcPr>
+          <w:p>
+            <w:pPr>
+              <w:rPr>
+                <w:rFonts w:ascii="Arial" w:hAnsi="Arial"/>
+                <w:b/>
+              </w:rPr>
+            </w:pPr>
+            <w:r>
+              <w:rPr>
+                <w:rFonts w:ascii="Arial" w:hAnsi="Arial"/>
+                <w:b/>
+              </w:rPr>
+              <w:t>Local</w:t>
+            </w:r>
+          </w:p>
+        </w:tc>
+        <w:tc>
+          <w:tcPr>
+            <w:tcW w:w="4258" w:type="dxa"/>
+          </w:tcPr>
+          <w:p>
+            <w:pPr>
+              <w:rPr>
+                <w:rFonts w:ascii="Arial" w:hAnsi="Arial"/>
+                <w:b/>
+              </w:rPr>
+            </w:pPr>
+            <w:r>
+              <w:rPr>
+                <w:rFonts w:ascii="Arial" w:hAnsi="Arial"/>
+                <w:b/>
+              </w:rPr>
+              <w:t>GitHub (Remote)</w:t>
+            </w:r>
+          </w:p>
+        </w:tc>
+      </w:tr>
+      <w:tr>
+        <w:tc>
+          <w:tcPr>
+            <w:tcW w:w="4258" w:type="dxa"/>
+          </w:tcPr>
+          <w:p>
+            <w:pPr>
+              <w:rPr>
+                <w:rFonts w:ascii="Arial" w:hAnsi="Arial"/>
+              </w:rPr>
+            </w:pPr>
+            <w:r>
+              <w:rPr>
+                <w:rFonts w:ascii="Arial" w:hAnsi="Arial"/>
+              </w:rPr>
+              <w:t xml:space="preserve">O </w:t>
+            </w:r>
+            <w:r>
+              <w:rPr>
+                <w:rFonts w:ascii="Arial" w:hAnsi="Arial"/>
+              </w:rPr>
+              <w:sym w:font="Wingdings" w:char="F0E0"/>
+            </w:r>
+            <w:r>
+              <w:rPr>
+                <w:rFonts w:ascii="Arial" w:hAnsi="Arial"/>
+              </w:rPr>
+              <w:t xml:space="preserve"> A </w:t>
+            </w:r>
+          </w:p>
+          <w:p>
+            <w:pPr>
+              <w:rPr>
+                <w:rFonts w:ascii="Arial" w:hAnsi="Arial"/>
+              </w:rPr>
+            </w:pPr>
+            <w:r>
+              <w:rPr>
+                <w:rFonts w:ascii="Arial" w:hAnsi="Arial"/>
+              </w:rPr>
+              <w:t xml:space="preserve"> |</w:t>
+            </w:r>
+          </w:p>
+          <w:p>
+            <w:pPr>
+              <w:rPr>
+                <w:rFonts w:ascii="Arial" w:hAnsi="Arial"/>
+              </w:rPr>
+            </w:pPr>
+            <w:r>
+              <w:rPr>
+                <w:rFonts w:ascii="Arial" w:hAnsi="Arial"/>
+              </w:rPr>
+              <w:t xml:space="preserve">O </w:t>
+            </w:r>
+            <w:r>
+              <w:rPr>
+                <w:rFonts w:ascii="Arial" w:hAnsi="Arial"/>
+              </w:rPr>
+              <w:sym w:font="Wingdings" w:char="F0E0"/>
+            </w:r>
+            <w:r>
+              <w:rPr>
+                <w:rFonts w:ascii="Arial" w:hAnsi="Arial"/>
+              </w:rPr>
+              <w:t xml:space="preserve"> B </w:t>
+            </w:r>
+          </w:p>
+          <w:p>
+            <w:pPr>
+              <w:rPr>
+                <w:rFonts w:ascii="Arial" w:hAnsi="Arial"/>
+              </w:rPr>
+            </w:pPr>
+            <w:r>
+              <w:rPr>
+                <w:rFonts w:ascii="Arial" w:hAnsi="Arial"/>
+              </w:rPr>
+              <w:t xml:space="preserve"> | \</w:t>
+            </w:r>
+          </w:p>
+          <w:p>
+            <w:pPr>
+              <w:rPr>
+                <w:rFonts w:ascii="Arial" w:hAnsi="Arial"/>
+              </w:rPr>
+            </w:pPr>
+            <w:r>
+              <w:rPr>
+                <w:rFonts w:ascii="Arial" w:hAnsi="Arial"/>
+              </w:rPr>
+              <w:t xml:space="preserve"> |  \</w:t>
+            </w:r>
+          </w:p>
+          <w:p>
+            <w:pPr>
+              <w:rPr>
+                <w:rFonts w:ascii="Arial" w:hAnsi="Arial"/>
+              </w:rPr>
+            </w:pPr>
+            <w:r>
+              <w:rPr>
+                <w:rFonts w:ascii="Arial" w:hAnsi="Arial"/>
+              </w:rPr>
+              <w:t xml:space="preserve"> |   \</w:t>
+            </w:r>
+          </w:p>
+          <w:p>
+            <w:pPr>
+              <w:rPr>
+                <w:rFonts w:ascii="Arial" w:hAnsi="Arial"/>
+              </w:rPr>
+            </w:pPr>
+            <w:r>
+              <w:rPr>
+                <w:rFonts w:ascii="Arial" w:hAnsi="Arial"/>
+              </w:rPr>
+              <w:t xml:space="preserve"> |    O D origin/master</w:t>
+            </w:r>
+          </w:p>
+          <w:p>
+            <w:pPr>
+              <w:rPr>
+                <w:rFonts w:ascii="Arial" w:hAnsi="Arial"/>
+              </w:rPr>
+            </w:pPr>
+            <w:r>
+              <w:rPr>
+                <w:rFonts w:ascii="Arial" w:hAnsi="Arial"/>
+              </w:rPr>
+              <w:t xml:space="preserve"> |</w:t>
+            </w:r>
+          </w:p>
+          <w:p>
+            <w:pPr>
+              <w:rPr>
+                <w:rFonts w:ascii="Arial" w:hAnsi="Arial"/>
+              </w:rPr>
+            </w:pPr>
+            <w:r>
+              <w:rPr>
+                <w:rFonts w:ascii="Arial" w:hAnsi="Arial"/>
+              </w:rPr>
+              <w:t xml:space="preserve">O </w:t>
+            </w:r>
+            <w:r>
+              <w:rPr>
+                <w:rFonts w:ascii="Arial" w:hAnsi="Arial"/>
+              </w:rPr>
+              <w:sym w:font="Wingdings" w:char="F0E0"/>
+            </w:r>
+            <w:r>
+              <w:rPr>
+                <w:rFonts w:ascii="Arial" w:hAnsi="Arial"/>
+              </w:rPr>
+              <w:t xml:space="preserve"> C master </w:t>
+            </w:r>
+          </w:p>
+          <w:p>
+            <w:pPr>
+              <w:rPr>
+                <w:rFonts w:ascii="Arial" w:hAnsi="Arial"/>
+              </w:rPr>
+            </w:pPr>
+          </w:p>
+          <w:p>
+            <w:pPr>
+              <w:rPr>
+                <w:rFonts w:ascii="Arial" w:hAnsi="Arial"/>
+                <w:b/>
+              </w:rPr>
+            </w:pPr>
+          </w:p>
+        </w:tc>
+        <w:tc>
+          <w:tcPr>
+            <w:tcW w:w="4258" w:type="dxa"/>
+          </w:tcPr>
+          <w:p>
+            <w:pPr>
+              <w:rPr>
+                <w:rFonts w:ascii="Arial" w:hAnsi="Arial"/>
+              </w:rPr>
+            </w:pPr>
+            <w:r>
+              <w:rPr>
+                <w:rFonts w:ascii="Arial" w:hAnsi="Arial"/>
+              </w:rPr>
+              <w:t xml:space="preserve">O </w:t>
+            </w:r>
+            <w:r>
+              <w:rPr>
+                <w:rFonts w:ascii="Arial" w:hAnsi="Arial"/>
+              </w:rPr>
+              <w:sym w:font="Wingdings" w:char="F0E0"/>
+            </w:r>
+            <w:r>
+              <w:rPr>
+                <w:rFonts w:ascii="Arial" w:hAnsi="Arial"/>
+              </w:rPr>
+              <w:t xml:space="preserve"> A </w:t>
+            </w:r>
+          </w:p>
+          <w:p>
+            <w:pPr>
+              <w:rPr>
+                <w:rFonts w:ascii="Arial" w:hAnsi="Arial"/>
+              </w:rPr>
+            </w:pPr>
+            <w:r>
+              <w:rPr>
+                <w:rFonts w:ascii="Arial" w:hAnsi="Arial"/>
+              </w:rPr>
+              <w:t xml:space="preserve"> |</w:t>
+            </w:r>
+          </w:p>
+          <w:p>
+            <w:pPr>
+              <w:rPr>
+                <w:rFonts w:ascii="Arial" w:hAnsi="Arial"/>
+              </w:rPr>
+            </w:pPr>
+            <w:r>
+              <w:rPr>
+                <w:rFonts w:ascii="Arial" w:hAnsi="Arial"/>
+              </w:rPr>
+              <w:t xml:space="preserve">O </w:t>
+            </w:r>
+            <w:r>
+              <w:rPr>
+                <w:rFonts w:ascii="Arial" w:hAnsi="Arial"/>
+              </w:rPr>
+              <w:sym w:font="Wingdings" w:char="F0E0"/>
+            </w:r>
+            <w:r>
+              <w:rPr>
+                <w:rFonts w:ascii="Arial" w:hAnsi="Arial"/>
+              </w:rPr>
+              <w:t xml:space="preserve"> B </w:t>
+            </w:r>
+          </w:p>
+          <w:p>
+            <w:pPr>
+              <w:rPr>
+                <w:rFonts w:ascii="Arial" w:hAnsi="Arial"/>
+              </w:rPr>
+            </w:pPr>
+            <w:r>
+              <w:rPr>
+                <w:rFonts w:ascii="Arial" w:hAnsi="Arial"/>
+              </w:rPr>
+              <w:t xml:space="preserve"> | </w:t>
+            </w:r>
+          </w:p>
+          <w:p>
+            <w:pPr>
+              <w:rPr>
+                <w:rFonts w:ascii="Arial" w:hAnsi="Arial"/>
+                <w:b/>
+              </w:rPr>
+            </w:pPr>
+            <w:r>
+              <w:rPr>
+                <w:rFonts w:ascii="Arial" w:hAnsi="Arial"/>
+              </w:rPr>
+              <w:t xml:space="preserve">O </w:t>
+            </w:r>
+            <w:r>
+              <w:rPr>
+                <w:rFonts w:ascii="Arial" w:hAnsi="Arial"/>
+              </w:rPr>
+              <w:sym w:font="Wingdings" w:char="F0E0"/>
+            </w:r>
+            <w:r>
+              <w:rPr>
+                <w:rFonts w:ascii="Arial" w:hAnsi="Arial"/>
+              </w:rPr>
+              <w:t xml:space="preserve"> D master</w:t>
+            </w:r>
+          </w:p>
+        </w:tc>
+      </w:tr>
+    </w:tbl>
+    <w:p>
+      <w:pPr>
+        <w:rPr>
+          <w:rFonts w:ascii="Arial" w:hAnsi="Arial"/>
+        </w:rPr>
+      </w:pPr>
+    </w:p>
+    <w:p>
+      <w:pPr>
+        <w:rPr>
+          <w:rFonts w:ascii="Arial" w:hAnsi="Arial"/>
+        </w:rPr>
+      </w:pPr>
+      <w:r>
+        <w:rPr>
+          <w:rFonts w:ascii="Arial" w:hAnsi="Arial"/>
+        </w:rPr>
+        <w:t xml:space="preserve">If we wanted to combine the changes from commit C and D into the master branch, we would run </w:t>
+      </w:r>
+      <w:r>
+        <w:rPr>
+          <w:rFonts w:ascii="Arial" w:hAnsi="Arial"/>
+          <w:color w:val="4BACC6" w:themeColor="accent5"/>
+        </w:rPr>
+        <w:t>git merge</w:t>
+      </w:r>
+      <w:r>
+        <w:rPr>
+          <w:rFonts w:ascii="Arial" w:hAnsi="Arial"/>
+        </w:rPr>
+        <w:t xml:space="preserve"> which would result in:</w:t>
+      </w:r>
+    </w:p>
+    <w:tbl>
+      <w:tblPr>
+        <w:tblStyle w:val="TableGrid"/>
+        <w:tblW w:w="0" w:type="auto"/>
+        <w:tblLook w:val="04A0" w:firstRow="1" w:lastRow="0" w:firstColumn="1" w:lastColumn="0" w:noHBand="0" w:noVBand="1"/>
+      </w:tblPr>
+      <w:tblGrid>
+        <w:gridCol w:w="4258"/>
+        <w:gridCol w:w="4258"/>
+      </w:tblGrid>
+      <w:tr>
+        <w:tc>
+          <w:tcPr>
+            <w:tcW w:w="4258" w:type="dxa"/>
+          </w:tcPr>
+          <w:p>
+            <w:pPr>
+              <w:rPr>
+                <w:rFonts w:ascii="Arial" w:hAnsi="Arial"/>
+                <w:b/>
+              </w:rPr>
+            </w:pPr>
+            <w:r>
+              <w:rPr>
+                <w:rFonts w:ascii="Arial" w:hAnsi="Arial"/>
+                <w:b/>
+              </w:rPr>
+              <w:t>Local</w:t>
+            </w:r>
+          </w:p>
+        </w:tc>
+        <w:tc>
+          <w:tcPr>
+            <w:tcW w:w="4258" w:type="dxa"/>
+          </w:tcPr>
+          <w:p>
+            <w:pPr>
+              <w:rPr>
+                <w:rFonts w:ascii="Arial" w:hAnsi="Arial"/>
+                <w:b/>
+              </w:rPr>
+            </w:pPr>
+            <w:r>
+              <w:rPr>
+                <w:rFonts w:ascii="Arial" w:hAnsi="Arial"/>
+                <w:b/>
+              </w:rPr>
+              <w:t>GitHub (Remote)</w:t>
+            </w:r>
+          </w:p>
+        </w:tc>
+      </w:tr>
+      <w:tr>
+        <w:tc>
+          <w:tcPr>
+            <w:tcW w:w="4258" w:type="dxa"/>
+          </w:tcPr>
+          <w:p>
+            <w:pPr>
+              <w:rPr>
+                <w:rFonts w:ascii="Arial" w:hAnsi="Arial"/>
+              </w:rPr>
+            </w:pPr>
+            <w:r>
+              <w:rPr>
+                <w:rFonts w:ascii="Arial" w:hAnsi="Arial"/>
+              </w:rPr>
+              <w:t xml:space="preserve">O </w:t>
+            </w:r>
+            <w:r>
+              <w:rPr>
+                <w:rFonts w:ascii="Arial" w:hAnsi="Arial"/>
+              </w:rPr>
+              <w:sym w:font="Wingdings" w:char="F0E0"/>
+            </w:r>
+            <w:r>
+              <w:rPr>
+                <w:rFonts w:ascii="Arial" w:hAnsi="Arial"/>
+              </w:rPr>
+              <w:t xml:space="preserve"> A </w:t>
+            </w:r>
+          </w:p>
+          <w:p>
+            <w:pPr>
+              <w:rPr>
+                <w:rFonts w:ascii="Arial" w:hAnsi="Arial"/>
+              </w:rPr>
+            </w:pPr>
+            <w:r>
+              <w:rPr>
+                <w:rFonts w:ascii="Arial" w:hAnsi="Arial"/>
+              </w:rPr>
+              <w:t xml:space="preserve"> |</w:t>
+            </w:r>
+          </w:p>
+          <w:p>
+            <w:pPr>
+              <w:rPr>
+                <w:rFonts w:ascii="Arial" w:hAnsi="Arial"/>
+              </w:rPr>
+            </w:pPr>
+            <w:r>
+              <w:rPr>
+                <w:rFonts w:ascii="Arial" w:hAnsi="Arial"/>
+              </w:rPr>
+              <w:t xml:space="preserve">O </w:t>
+            </w:r>
+            <w:r>
+              <w:rPr>
+                <w:rFonts w:ascii="Arial" w:hAnsi="Arial"/>
+              </w:rPr>
+              <w:sym w:font="Wingdings" w:char="F0E0"/>
+            </w:r>
+            <w:r>
+              <w:rPr>
+                <w:rFonts w:ascii="Arial" w:hAnsi="Arial"/>
+              </w:rPr>
+              <w:t xml:space="preserve"> B </w:t>
+            </w:r>
+          </w:p>
+          <w:p>
+            <w:pPr>
+              <w:rPr>
+                <w:rFonts w:ascii="Arial" w:hAnsi="Arial"/>
+              </w:rPr>
+            </w:pPr>
+            <w:r>
+              <w:rPr>
+                <w:rFonts w:ascii="Arial" w:hAnsi="Arial"/>
+              </w:rPr>
+              <w:t xml:space="preserve"> | \</w:t>
+            </w:r>
+          </w:p>
+          <w:p>
+            <w:pPr>
+              <w:rPr>
+                <w:rFonts w:ascii="Arial" w:hAnsi="Arial"/>
+              </w:rPr>
+            </w:pPr>
+            <w:r>
+              <w:rPr>
+                <w:rFonts w:ascii="Arial" w:hAnsi="Arial"/>
+              </w:rPr>
+              <w:t xml:space="preserve"> |   \</w:t>
+            </w:r>
+          </w:p>
+          <w:p>
+            <w:pPr>
+              <w:rPr>
+                <w:rFonts w:ascii="Arial" w:hAnsi="Arial"/>
+              </w:rPr>
+            </w:pPr>
+            <w:r>
+              <w:rPr>
+                <w:rFonts w:ascii="Arial" w:hAnsi="Arial"/>
+              </w:rPr>
+              <w:t xml:space="preserve"> |     \</w:t>
+            </w:r>
+          </w:p>
+          <w:p>
+            <w:pPr>
+              <w:rPr>
+                <w:rFonts w:ascii="Arial" w:hAnsi="Arial"/>
+              </w:rPr>
+            </w:pPr>
+            <w:r>
+              <w:rPr>
+                <w:rFonts w:ascii="Arial" w:hAnsi="Arial"/>
+              </w:rPr>
+              <w:t xml:space="preserve"> | </w:t>
+            </w:r>
+            <w:r>
+              <w:rPr>
+                <w:rFonts w:ascii="Arial" w:hAnsi="Arial"/>
+              </w:rPr>
+              <w:t xml:space="preserve">     </w:t>
+            </w:r>
+            <w:r>
+              <w:rPr>
+                <w:rFonts w:ascii="Arial" w:hAnsi="Arial"/>
+              </w:rPr>
+              <w:t xml:space="preserve"> \</w:t>
+            </w:r>
+          </w:p>
+          <w:p>
+            <w:pPr>
+              <w:rPr>
+                <w:rFonts w:ascii="Arial" w:hAnsi="Arial"/>
+              </w:rPr>
+            </w:pPr>
+            <w:r>
+              <w:rPr>
+                <w:rFonts w:ascii="Arial" w:hAnsi="Arial"/>
+              </w:rPr>
+              <w:t xml:space="preserve"> |   </w:t>
+            </w:r>
+            <w:r>
+              <w:rPr>
+                <w:rFonts w:ascii="Arial" w:hAnsi="Arial"/>
+              </w:rPr>
+              <w:t xml:space="preserve">     </w:t>
+            </w:r>
+            <w:r>
+              <w:rPr>
+                <w:rFonts w:ascii="Arial" w:hAnsi="Arial"/>
+              </w:rPr>
+              <w:t>\</w:t>
+            </w:r>
+          </w:p>
+          <w:p>
+            <w:pPr>
+              <w:rPr>
+                <w:rFonts w:ascii="Arial" w:hAnsi="Arial"/>
+              </w:rPr>
+            </w:pPr>
+            <w:r>
+              <w:rPr>
+                <w:rFonts w:ascii="Arial" w:hAnsi="Arial"/>
+              </w:rPr>
+              <w:t xml:space="preserve"> |    </w:t>
+            </w:r>
+            <w:r>
+              <w:rPr>
+                <w:rFonts w:ascii="Arial" w:hAnsi="Arial"/>
+              </w:rPr>
+              <w:t xml:space="preserve">      </w:t>
+            </w:r>
+            <w:r>
+              <w:rPr>
+                <w:rFonts w:ascii="Arial" w:hAnsi="Arial"/>
+              </w:rPr>
+              <w:t>O D origin/master</w:t>
+            </w:r>
+          </w:p>
+          <w:p>
+            <w:pPr>
+              <w:rPr>
+                <w:rFonts w:ascii="Arial" w:hAnsi="Arial"/>
+              </w:rPr>
+            </w:pPr>
+            <w:r>
+              <w:rPr>
+                <w:rFonts w:ascii="Arial" w:hAnsi="Arial"/>
+              </w:rPr>
+              <w:t xml:space="preserve"> |</w:t>
+            </w:r>
+            <w:r>
+              <w:rPr>
+                <w:rFonts w:ascii="Arial" w:hAnsi="Arial"/>
+              </w:rPr>
+              <w:t xml:space="preserve">           \</w:t>
+            </w:r>
+          </w:p>
+          <w:p>
+            <w:pPr>
+              <w:rPr>
+                <w:rFonts w:ascii="Arial" w:hAnsi="Arial"/>
+              </w:rPr>
+            </w:pPr>
+            <w:r>
+              <w:rPr>
+                <w:rFonts w:ascii="Arial" w:hAnsi="Arial"/>
+              </w:rPr>
+              <w:t xml:space="preserve">O </w:t>
+            </w:r>
+            <w:r>
+              <w:rPr>
+                <w:rFonts w:ascii="Arial" w:hAnsi="Arial"/>
+              </w:rPr>
+              <w:sym w:font="Wingdings" w:char="F0E0"/>
+            </w:r>
+            <w:r>
+              <w:rPr>
+                <w:rFonts w:ascii="Arial" w:hAnsi="Arial"/>
+              </w:rPr>
+              <w:t xml:space="preserve"> C   \</w:t>
+            </w:r>
+          </w:p>
+          <w:p>
+            <w:pPr>
+              <w:rPr>
+                <w:rFonts w:ascii="Arial" w:hAnsi="Arial"/>
+                <w:b/>
+              </w:rPr>
+            </w:pPr>
+            <w:r>
+              <w:rPr>
+                <w:rFonts w:ascii="Arial" w:hAnsi="Arial"/>
+                <w:b/>
+              </w:rPr>
+              <w:t xml:space="preserve"> \            /</w:t>
+            </w:r>
+          </w:p>
+          <w:p>
+            <w:pPr>
+              <w:rPr>
+                <w:rFonts w:ascii="Arial" w:hAnsi="Arial"/>
+                <w:b/>
+              </w:rPr>
+            </w:pPr>
+            <w:r>
+              <w:rPr>
+                <w:rFonts w:ascii="Arial" w:hAnsi="Arial"/>
+                <w:b/>
+              </w:rPr>
+              <w:t xml:space="preserve">  \          /</w:t>
+            </w:r>
+          </w:p>
+          <w:p>
+            <w:pPr>
+              <w:rPr>
+                <w:rFonts w:ascii="Arial" w:hAnsi="Arial"/>
+                <w:b/>
+              </w:rPr>
+            </w:pPr>
+            <w:r>
+              <w:rPr>
+                <w:rFonts w:ascii="Arial" w:hAnsi="Arial"/>
+                <w:b/>
+              </w:rPr>
+              <w:t xml:space="preserve">   \        / </w:t>
+            </w:r>
+          </w:p>
+          <w:p>
+            <w:pPr>
+              <w:rPr>
+                <w:rFonts w:ascii="Arial" w:hAnsi="Arial"/>
+                <w:b/>
+              </w:rPr>
+            </w:pPr>
+            <w:r>
+              <w:rPr>
+                <w:rFonts w:ascii="Arial" w:hAnsi="Arial"/>
+                <w:b/>
+              </w:rPr>
+              <w:t xml:space="preserve">    \     / </w:t>
+            </w:r>
+          </w:p>
+          <w:p>
+            <w:pPr>
+              <w:rPr>
+                <w:rFonts w:ascii="Arial" w:hAnsi="Arial"/>
+                <w:b/>
+              </w:rPr>
+            </w:pPr>
+            <w:r>
+              <w:rPr>
+                <w:rFonts w:ascii="Arial" w:hAnsi="Arial"/>
+                <w:b/>
+              </w:rPr>
+              <w:t xml:space="preserve">      </w:t>
+            </w:r>
+            <w:r>
+              <w:rPr>
+                <w:rFonts w:ascii="Arial" w:hAnsi="Arial"/>
+              </w:rPr>
+              <w:t>O</w:t>
+            </w:r>
+            <w:r>
+              <w:rPr>
+                <w:rFonts w:ascii="Arial" w:hAnsi="Arial"/>
+              </w:rPr>
+              <w:t xml:space="preserve"> </w:t>
+            </w:r>
+            <w:r>
+              <w:rPr>
+                <w:rFonts w:ascii="Arial" w:hAnsi="Arial"/>
+              </w:rPr>
+              <w:sym w:font="Wingdings" w:char="F0E0"/>
+            </w:r>
+            <w:r>
+              <w:rPr>
+                <w:rFonts w:ascii="Arial" w:hAnsi="Arial"/>
+              </w:rPr>
+              <w:t xml:space="preserve"> E master</w:t>
+            </w:r>
+          </w:p>
+        </w:tc>
+        <w:tc>
+          <w:tcPr>
+            <w:tcW w:w="4258" w:type="dxa"/>
+          </w:tcPr>
+          <w:p>
+            <w:pPr>
+              <w:rPr>
+                <w:rFonts w:ascii="Arial" w:hAnsi="Arial"/>
+              </w:rPr>
+            </w:pPr>
+            <w:r>
+              <w:rPr>
+                <w:rFonts w:ascii="Arial" w:hAnsi="Arial"/>
+              </w:rPr>
+              <w:t xml:space="preserve">O </w:t>
+            </w:r>
+            <w:r>
+              <w:rPr>
+                <w:rFonts w:ascii="Arial" w:hAnsi="Arial"/>
+              </w:rPr>
+              <w:sym w:font="Wingdings" w:char="F0E0"/>
+            </w:r>
+            <w:r>
+              <w:rPr>
+                <w:rFonts w:ascii="Arial" w:hAnsi="Arial"/>
+              </w:rPr>
+              <w:t xml:space="preserve"> A </w:t>
+            </w:r>
+          </w:p>
+          <w:p>
+            <w:pPr>
+              <w:rPr>
+                <w:rFonts w:ascii="Arial" w:hAnsi="Arial"/>
+              </w:rPr>
+            </w:pPr>
+            <w:r>
+              <w:rPr>
+                <w:rFonts w:ascii="Arial" w:hAnsi="Arial"/>
+              </w:rPr>
+              <w:t xml:space="preserve"> |</w:t>
+            </w:r>
+          </w:p>
+          <w:p>
+            <w:pPr>
+              <w:rPr>
+                <w:rFonts w:ascii="Arial" w:hAnsi="Arial"/>
+              </w:rPr>
+            </w:pPr>
+            <w:r>
+              <w:rPr>
+                <w:rFonts w:ascii="Arial" w:hAnsi="Arial"/>
+              </w:rPr>
+              <w:t xml:space="preserve">O </w:t>
+            </w:r>
+            <w:r>
+              <w:rPr>
+                <w:rFonts w:ascii="Arial" w:hAnsi="Arial"/>
+              </w:rPr>
+              <w:sym w:font="Wingdings" w:char="F0E0"/>
+            </w:r>
+            <w:r>
+              <w:rPr>
+                <w:rFonts w:ascii="Arial" w:hAnsi="Arial"/>
+              </w:rPr>
+              <w:t xml:space="preserve"> B </w:t>
+            </w:r>
+          </w:p>
+          <w:p>
+            <w:pPr>
+              <w:rPr>
+                <w:rFonts w:ascii="Arial" w:hAnsi="Arial"/>
+              </w:rPr>
+            </w:pPr>
+            <w:r>
+              <w:rPr>
+                <w:rFonts w:ascii="Arial" w:hAnsi="Arial"/>
+              </w:rPr>
+              <w:t xml:space="preserve"> | </w:t>
+            </w:r>
+          </w:p>
+          <w:p>
+            <w:pPr>
+              <w:rPr>
+                <w:rFonts w:ascii="Arial" w:hAnsi="Arial"/>
+                <w:b/>
+              </w:rPr>
+            </w:pPr>
+            <w:r>
+              <w:rPr>
+                <w:rFonts w:ascii="Arial" w:hAnsi="Arial"/>
+              </w:rPr>
+              <w:t xml:space="preserve">O </w:t>
+            </w:r>
+            <w:r>
+              <w:rPr>
+                <w:rFonts w:ascii="Arial" w:hAnsi="Arial"/>
+              </w:rPr>
+              <w:sym w:font="Wingdings" w:char="F0E0"/>
+            </w:r>
+            <w:r>
+              <w:rPr>
+                <w:rFonts w:ascii="Arial" w:hAnsi="Arial"/>
+              </w:rPr>
+              <w:t xml:space="preserve"> D master</w:t>
+            </w:r>
+          </w:p>
+        </w:tc>
+      </w:tr>
+    </w:tbl>
+    <w:p>
+      <w:pPr>
+        <w:rPr>
+          <w:rFonts w:ascii="Arial" w:hAnsi="Arial"/>
+        </w:rPr>
+      </w:pPr>
+    </w:p>
+    <w:p>
+      <w:pPr>
+        <w:rPr>
+          <w:rFonts w:ascii="Arial" w:hAnsi="Arial"/>
+        </w:rPr>
+      </w:pPr>
+      <w:r>
+        <w:rPr>
+          <w:rFonts w:ascii="Arial" w:hAnsi="Arial"/>
+        </w:rPr>
+        <w:t xml:space="preserve">Commit E would contain the changes in both commits D and C. The effect of the </w:t>
+      </w:r>
+      <w:r>
+        <w:rPr>
+          <w:rFonts w:ascii="Arial" w:hAnsi="Arial"/>
+          <w:color w:val="4BACC6" w:themeColor="accent5"/>
+        </w:rPr>
+        <w:t>git fetch</w:t>
+      </w:r>
+      <w:r>
+        <w:rPr>
+          <w:rFonts w:ascii="Arial" w:hAnsi="Arial"/>
+        </w:rPr>
+        <w:t xml:space="preserve"> and </w:t>
+      </w:r>
+      <w:r>
+        <w:rPr>
+          <w:rFonts w:ascii="Arial" w:hAnsi="Arial"/>
+          <w:color w:val="4BACC6" w:themeColor="accent5"/>
+        </w:rPr>
+        <w:t>git merge</w:t>
+      </w:r>
+      <w:r>
+        <w:rPr>
+          <w:rFonts w:ascii="Arial" w:hAnsi="Arial"/>
+        </w:rPr>
+        <w:t xml:space="preserve"> is the equivalent </w:t>
+      </w:r>
+      <w:r>
+        <w:rPr>
+          <w:rFonts w:ascii="Arial" w:hAnsi="Arial"/>
+        </w:rPr>
+        <w:t>of</w:t>
+      </w:r>
+      <w:r>
+        <w:rPr>
+          <w:rFonts w:ascii="Arial" w:hAnsi="Arial"/>
+          <w:color w:val="4BACC6" w:themeColor="accent5"/>
+        </w:rPr>
+        <w:t xml:space="preserve"> git pull</w:t>
+      </w:r>
+      <w:r>
+        <w:rPr>
+          <w:rFonts w:ascii="Arial" w:hAnsi="Arial"/>
+        </w:rPr>
+        <w:t>.</w:t>
+      </w:r>
+    </w:p>
+    <w:p>
+      <w:pPr>
+        <w:rPr>
+          <w:rFonts w:ascii="Arial" w:hAnsi="Arial"/>
+        </w:rPr>
+      </w:pPr>
+    </w:p>
+    <w:p>
+      <w:pPr>
+        <w:rPr>
+          <w:rFonts w:ascii="Arial" w:hAnsi="Arial"/>
+        </w:rPr>
+      </w:pPr>
+      <w:r>
+        <w:rPr>
+          <w:rFonts w:ascii="Arial" w:hAnsi="Arial"/>
+        </w:rPr>
+        <w:t>Pull requests (aka "merge request</w:t>
+      </w:r>
+      <w:bookmarkStart w:id="0" w:name="_GoBack"/>
+      <w:bookmarkEnd w:id="0"/>
+      <w:r>
+        <w:rPr>
+          <w:rFonts w:ascii="Arial" w:hAnsi="Arial"/>
+        </w:rPr>
+        <w:t xml:space="preserve">) are a feature of GitHub which is used to submit changes (commits) to someone else for review before they are merged into the master branch of a repository. </w:t>
+      </w:r>
     </w:p>
     <w:p>
       <w:pPr>
@@ -3289,6 +5084,119 @@
     </w:lvl>
   </w:abstractNum>
   <w:abstractNum w:abstractNumId="3">
+    <w:nsid w:val="3D9E10E3"/>
+    <w:multiLevelType w:val="hybridMultilevel"/>
+    <w:tmpl w:val="0A2C7660"/>
+    <w:lvl w:ilvl="0" w:tplc="04090001">
+      <w:start w:val="1"/>
+      <w:numFmt w:val="bullet"/>
+      <w:lvlText w:val=""/>
+      <w:lvlJc w:val="left"/>
+      <w:pPr>
+        <w:ind w:left="720" w:hanging="360"/>
+      </w:pPr>
+      <w:rPr>
+        <w:rFonts w:ascii="Symbol" w:hAnsi="Symbol" w:hint="default"/>
+      </w:rPr>
+    </w:lvl>
+    <w:lvl w:ilvl="1" w:tplc="04090003" w:tentative="1">
+      <w:start w:val="1"/>
+      <w:numFmt w:val="bullet"/>
+      <w:lvlText w:val="o"/>
+      <w:lvlJc w:val="left"/>
+      <w:pPr>
+        <w:ind w:left="1440" w:hanging="360"/>
+      </w:pPr>
+      <w:rPr>
+        <w:rFonts w:ascii="Courier New" w:hAnsi="Courier New" w:hint="default"/>
+      </w:rPr>
+    </w:lvl>
+    <w:lvl w:ilvl="2" w:tplc="04090005" w:tentative="1">
+      <w:start w:val="1"/>
+      <w:numFmt w:val="bullet"/>
+      <w:lvlText w:val=""/>
+      <w:lvlJc w:val="left"/>
+      <w:pPr>
+        <w:ind w:left="2160" w:hanging="360"/>
+      </w:pPr>
+      <w:rPr>
+        <w:rFonts w:ascii="Wingdings" w:hAnsi="Wingdings" w:hint="default"/>
+      </w:rPr>
+    </w:lvl>
+    <w:lvl w:ilvl="3" w:tplc="04090001" w:tentative="1">
+      <w:start w:val="1"/>
+      <w:numFmt w:val="bullet"/>
+      <w:lvlText w:val=""/>
+      <w:lvlJc w:val="left"/>
+      <w:pPr>
+        <w:ind w:left="2880" w:hanging="360"/>
+      </w:pPr>
+      <w:rPr>
+        <w:rFonts w:ascii="Symbol" w:hAnsi="Symbol" w:hint="default"/>
+      </w:rPr>
+    </w:lvl>
+    <w:lvl w:ilvl="4" w:tplc="04090003" w:tentative="1">
+      <w:start w:val="1"/>
+      <w:numFmt w:val="bullet"/>
+      <w:lvlText w:val="o"/>
+      <w:lvlJc w:val="left"/>
+      <w:pPr>
+        <w:ind w:left="3600" w:hanging="360"/>
+      </w:pPr>
+      <w:rPr>
+        <w:rFonts w:ascii="Courier New" w:hAnsi="Courier New" w:hint="default"/>
+      </w:rPr>
+    </w:lvl>
+    <w:lvl w:ilvl="5" w:tplc="04090005" w:tentative="1">
+      <w:start w:val="1"/>
+      <w:numFmt w:val="bullet"/>
+      <w:lvlText w:val=""/>
+      <w:lvlJc w:val="left"/>
+      <w:pPr>
+        <w:ind w:left="4320" w:hanging="360"/>
+      </w:pPr>
+      <w:rPr>
+        <w:rFonts w:ascii="Wingdings" w:hAnsi="Wingdings" w:hint="default"/>
+      </w:rPr>
+    </w:lvl>
+    <w:lvl w:ilvl="6" w:tplc="04090001" w:tentative="1">
+      <w:start w:val="1"/>
+      <w:numFmt w:val="bullet"/>
+      <w:lvlText w:val=""/>
+      <w:lvlJc w:val="left"/>
+      <w:pPr>
+        <w:ind w:left="5040" w:hanging="360"/>
+      </w:pPr>
+      <w:rPr>
+        <w:rFonts w:ascii="Symbol" w:hAnsi="Symbol" w:hint="default"/>
+      </w:rPr>
+    </w:lvl>
+    <w:lvl w:ilvl="7" w:tplc="04090003" w:tentative="1">
+      <w:start w:val="1"/>
+      <w:numFmt w:val="bullet"/>
+      <w:lvlText w:val="o"/>
+      <w:lvlJc w:val="left"/>
+      <w:pPr>
+        <w:ind w:left="5760" w:hanging="360"/>
+      </w:pPr>
+      <w:rPr>
+        <w:rFonts w:ascii="Courier New" w:hAnsi="Courier New" w:hint="default"/>
+      </w:rPr>
+    </w:lvl>
+    <w:lvl w:ilvl="8" w:tplc="04090005" w:tentative="1">
+      <w:start w:val="1"/>
+      <w:numFmt w:val="bullet"/>
+      <w:lvlText w:val=""/>
+      <w:lvlJc w:val="left"/>
+      <w:pPr>
+        <w:ind w:left="6480" w:hanging="360"/>
+      </w:pPr>
+      <w:rPr>
+        <w:rFonts w:ascii="Wingdings" w:hAnsi="Wingdings" w:hint="default"/>
+      </w:rPr>
+    </w:lvl>
+  </w:abstractNum>
+  <w:abstractNum w:abstractNumId="4">
     <w:nsid w:val="60E02E8B"/>
     <w:multiLevelType w:val="hybridMultilevel"/>
     <w:tmpl w:val="B292262C"/>
@@ -3401,7 +5309,7 @@
       </w:rPr>
     </w:lvl>
   </w:abstractNum>
-  <w:abstractNum w:abstractNumId="4">
+  <w:abstractNum w:abstractNumId="5">
     <w:nsid w:val="67D651C6"/>
     <w:multiLevelType w:val="hybridMultilevel"/>
     <w:tmpl w:val="2EF60D68"/>
@@ -3514,8 +5422,234 @@
       </w:rPr>
     </w:lvl>
   </w:abstractNum>
+  <w:abstractNum w:abstractNumId="6">
+    <w:nsid w:val="6F6D70BC"/>
+    <w:multiLevelType w:val="hybridMultilevel"/>
+    <w:tmpl w:val="B40CD192"/>
+    <w:lvl w:ilvl="0" w:tplc="04090001">
+      <w:start w:val="1"/>
+      <w:numFmt w:val="bullet"/>
+      <w:lvlText w:val=""/>
+      <w:lvlJc w:val="left"/>
+      <w:pPr>
+        <w:ind w:left="720" w:hanging="360"/>
+      </w:pPr>
+      <w:rPr>
+        <w:rFonts w:ascii="Symbol" w:hAnsi="Symbol" w:hint="default"/>
+      </w:rPr>
+    </w:lvl>
+    <w:lvl w:ilvl="1" w:tplc="04090003" w:tentative="1">
+      <w:start w:val="1"/>
+      <w:numFmt w:val="bullet"/>
+      <w:lvlText w:val="o"/>
+      <w:lvlJc w:val="left"/>
+      <w:pPr>
+        <w:ind w:left="1440" w:hanging="360"/>
+      </w:pPr>
+      <w:rPr>
+        <w:rFonts w:ascii="Courier New" w:hAnsi="Courier New" w:hint="default"/>
+      </w:rPr>
+    </w:lvl>
+    <w:lvl w:ilvl="2" w:tplc="04090005" w:tentative="1">
+      <w:start w:val="1"/>
+      <w:numFmt w:val="bullet"/>
+      <w:lvlText w:val=""/>
+      <w:lvlJc w:val="left"/>
+      <w:pPr>
+        <w:ind w:left="2160" w:hanging="360"/>
+      </w:pPr>
+      <w:rPr>
+        <w:rFonts w:ascii="Wingdings" w:hAnsi="Wingdings" w:hint="default"/>
+      </w:rPr>
+    </w:lvl>
+    <w:lvl w:ilvl="3" w:tplc="04090001" w:tentative="1">
+      <w:start w:val="1"/>
+      <w:numFmt w:val="bullet"/>
+      <w:lvlText w:val=""/>
+      <w:lvlJc w:val="left"/>
+      <w:pPr>
+        <w:ind w:left="2880" w:hanging="360"/>
+      </w:pPr>
+      <w:rPr>
+        <w:rFonts w:ascii="Symbol" w:hAnsi="Symbol" w:hint="default"/>
+      </w:rPr>
+    </w:lvl>
+    <w:lvl w:ilvl="4" w:tplc="04090003" w:tentative="1">
+      <w:start w:val="1"/>
+      <w:numFmt w:val="bullet"/>
+      <w:lvlText w:val="o"/>
+      <w:lvlJc w:val="left"/>
+      <w:pPr>
+        <w:ind w:left="3600" w:hanging="360"/>
+      </w:pPr>
+      <w:rPr>
+        <w:rFonts w:ascii="Courier New" w:hAnsi="Courier New" w:hint="default"/>
+      </w:rPr>
+    </w:lvl>
+    <w:lvl w:ilvl="5" w:tplc="04090005" w:tentative="1">
+      <w:start w:val="1"/>
+      <w:numFmt w:val="bullet"/>
+      <w:lvlText w:val=""/>
+      <w:lvlJc w:val="left"/>
+      <w:pPr>
+        <w:ind w:left="4320" w:hanging="360"/>
+      </w:pPr>
+      <w:rPr>
+        <w:rFonts w:ascii="Wingdings" w:hAnsi="Wingdings" w:hint="default"/>
+      </w:rPr>
+    </w:lvl>
+    <w:lvl w:ilvl="6" w:tplc="04090001" w:tentative="1">
+      <w:start w:val="1"/>
+      <w:numFmt w:val="bullet"/>
+      <w:lvlText w:val=""/>
+      <w:lvlJc w:val="left"/>
+      <w:pPr>
+        <w:ind w:left="5040" w:hanging="360"/>
+      </w:pPr>
+      <w:rPr>
+        <w:rFonts w:ascii="Symbol" w:hAnsi="Symbol" w:hint="default"/>
+      </w:rPr>
+    </w:lvl>
+    <w:lvl w:ilvl="7" w:tplc="04090003" w:tentative="1">
+      <w:start w:val="1"/>
+      <w:numFmt w:val="bullet"/>
+      <w:lvlText w:val="o"/>
+      <w:lvlJc w:val="left"/>
+      <w:pPr>
+        <w:ind w:left="5760" w:hanging="360"/>
+      </w:pPr>
+      <w:rPr>
+        <w:rFonts w:ascii="Courier New" w:hAnsi="Courier New" w:hint="default"/>
+      </w:rPr>
+    </w:lvl>
+    <w:lvl w:ilvl="8" w:tplc="04090005" w:tentative="1">
+      <w:start w:val="1"/>
+      <w:numFmt w:val="bullet"/>
+      <w:lvlText w:val=""/>
+      <w:lvlJc w:val="left"/>
+      <w:pPr>
+        <w:ind w:left="6480" w:hanging="360"/>
+      </w:pPr>
+      <w:rPr>
+        <w:rFonts w:ascii="Wingdings" w:hAnsi="Wingdings" w:hint="default"/>
+      </w:rPr>
+    </w:lvl>
+  </w:abstractNum>
+  <w:abstractNum w:abstractNumId="7">
+    <w:nsid w:val="73183487"/>
+    <w:multiLevelType w:val="hybridMultilevel"/>
+    <w:tmpl w:val="9CD4D79C"/>
+    <w:lvl w:ilvl="0" w:tplc="04090001">
+      <w:start w:val="1"/>
+      <w:numFmt w:val="bullet"/>
+      <w:lvlText w:val=""/>
+      <w:lvlJc w:val="left"/>
+      <w:pPr>
+        <w:ind w:left="720" w:hanging="360"/>
+      </w:pPr>
+      <w:rPr>
+        <w:rFonts w:ascii="Symbol" w:hAnsi="Symbol" w:hint="default"/>
+      </w:rPr>
+    </w:lvl>
+    <w:lvl w:ilvl="1" w:tplc="04090003" w:tentative="1">
+      <w:start w:val="1"/>
+      <w:numFmt w:val="bullet"/>
+      <w:lvlText w:val="o"/>
+      <w:lvlJc w:val="left"/>
+      <w:pPr>
+        <w:ind w:left="1440" w:hanging="360"/>
+      </w:pPr>
+      <w:rPr>
+        <w:rFonts w:ascii="Courier New" w:hAnsi="Courier New" w:hint="default"/>
+      </w:rPr>
+    </w:lvl>
+    <w:lvl w:ilvl="2" w:tplc="04090005" w:tentative="1">
+      <w:start w:val="1"/>
+      <w:numFmt w:val="bullet"/>
+      <w:lvlText w:val=""/>
+      <w:lvlJc w:val="left"/>
+      <w:pPr>
+        <w:ind w:left="2160" w:hanging="360"/>
+      </w:pPr>
+      <w:rPr>
+        <w:rFonts w:ascii="Wingdings" w:hAnsi="Wingdings" w:hint="default"/>
+      </w:rPr>
+    </w:lvl>
+    <w:lvl w:ilvl="3" w:tplc="04090001" w:tentative="1">
+      <w:start w:val="1"/>
+      <w:numFmt w:val="bullet"/>
+      <w:lvlText w:val=""/>
+      <w:lvlJc w:val="left"/>
+      <w:pPr>
+        <w:ind w:left="2880" w:hanging="360"/>
+      </w:pPr>
+      <w:rPr>
+        <w:rFonts w:ascii="Symbol" w:hAnsi="Symbol" w:hint="default"/>
+      </w:rPr>
+    </w:lvl>
+    <w:lvl w:ilvl="4" w:tplc="04090003" w:tentative="1">
+      <w:start w:val="1"/>
+      <w:numFmt w:val="bullet"/>
+      <w:lvlText w:val="o"/>
+      <w:lvlJc w:val="left"/>
+      <w:pPr>
+        <w:ind w:left="3600" w:hanging="360"/>
+      </w:pPr>
+      <w:rPr>
+        <w:rFonts w:ascii="Courier New" w:hAnsi="Courier New" w:hint="default"/>
+      </w:rPr>
+    </w:lvl>
+    <w:lvl w:ilvl="5" w:tplc="04090005" w:tentative="1">
+      <w:start w:val="1"/>
+      <w:numFmt w:val="bullet"/>
+      <w:lvlText w:val=""/>
+      <w:lvlJc w:val="left"/>
+      <w:pPr>
+        <w:ind w:left="4320" w:hanging="360"/>
+      </w:pPr>
+      <w:rPr>
+        <w:rFonts w:ascii="Wingdings" w:hAnsi="Wingdings" w:hint="default"/>
+      </w:rPr>
+    </w:lvl>
+    <w:lvl w:ilvl="6" w:tplc="04090001" w:tentative="1">
+      <w:start w:val="1"/>
+      <w:numFmt w:val="bullet"/>
+      <w:lvlText w:val=""/>
+      <w:lvlJc w:val="left"/>
+      <w:pPr>
+        <w:ind w:left="5040" w:hanging="360"/>
+      </w:pPr>
+      <w:rPr>
+        <w:rFonts w:ascii="Symbol" w:hAnsi="Symbol" w:hint="default"/>
+      </w:rPr>
+    </w:lvl>
+    <w:lvl w:ilvl="7" w:tplc="04090003" w:tentative="1">
+      <w:start w:val="1"/>
+      <w:numFmt w:val="bullet"/>
+      <w:lvlText w:val="o"/>
+      <w:lvlJc w:val="left"/>
+      <w:pPr>
+        <w:ind w:left="5760" w:hanging="360"/>
+      </w:pPr>
+      <w:rPr>
+        <w:rFonts w:ascii="Courier New" w:hAnsi="Courier New" w:hint="default"/>
+      </w:rPr>
+    </w:lvl>
+    <w:lvl w:ilvl="8" w:tplc="04090005" w:tentative="1">
+      <w:start w:val="1"/>
+      <w:numFmt w:val="bullet"/>
+      <w:lvlText w:val=""/>
+      <w:lvlJc w:val="left"/>
+      <w:pPr>
+        <w:ind w:left="6480" w:hanging="360"/>
+      </w:pPr>
+      <w:rPr>
+        <w:rFonts w:ascii="Wingdings" w:hAnsi="Wingdings" w:hint="default"/>
+      </w:rPr>
+    </w:lvl>
+  </w:abstractNum>
   <w:num w:numId="1">
-    <w:abstractNumId w:val="4"/>
+    <w:abstractNumId w:val="5"/>
   </w:num>
   <w:num w:numId="2">
     <w:abstractNumId w:val="1"/>
@@ -3527,7 +5661,16 @@
     <w:abstractNumId w:val="0"/>
   </w:num>
   <w:num w:numId="5">
+    <w:abstractNumId w:val="4"/>
+  </w:num>
+  <w:num w:numId="6">
+    <w:abstractNumId w:val="7"/>
+  </w:num>
+  <w:num w:numId="7">
     <w:abstractNumId w:val="3"/>
+  </w:num>
+  <w:num w:numId="8">
+    <w:abstractNumId w:val="6"/>
   </w:num>
 </w:numbering>
 </file>
@@ -4583,7 +6726,7 @@
 </file>
 
 <file path=customXml/itemProps1.xml><?xml version="1.0" encoding="utf-8"?>
-<ds:datastoreItem xmlns:ds="http://schemas.openxmlformats.org/officeDocument/2006/customXml" ds:itemID="{05D64882-FC3C-704E-A333-6D319381A40A}">
+<ds:datastoreItem xmlns:ds="http://schemas.openxmlformats.org/officeDocument/2006/customXml" ds:itemID="{3EA33D60-2FCB-0643-B0BA-474E2B6BB707}">
   <ds:schemaRefs>
     <ds:schemaRef ds:uri="http://schemas.openxmlformats.org/officeDocument/2006/bibliography"/>
   </ds:schemaRefs>

</xml_diff>